<commit_message>
saving most current version for DA server rebuild
</commit_message>
<xml_diff>
--- a/docassemble/MnPowersOfAttorney/data/templates/mn_powers_of_attorney.docx
+++ b/docassemble/MnPowersOfAttorney/data/templates/mn_powers_of_attorney.docx
@@ -1,6 +1,6 @@
 
 <file path=word/document.xml><?xml version="1.0" encoding="utf-8"?>
-<w:document xmlns:wpc="http://schemas.microsoft.com/office/word/2010/wordprocessingCanvas" xmlns:cx="http://schemas.microsoft.com/office/drawing/2014/chartex" xmlns:cx1="http://schemas.microsoft.com/office/drawing/2015/9/8/chartex" xmlns:cx2="http://schemas.microsoft.com/office/drawing/2015/10/21/chartex" xmlns:cx3="http://schemas.microsoft.com/office/drawing/2016/5/9/chartex" xmlns:cx4="http://schemas.microsoft.com/office/drawing/2016/5/10/chartex" xmlns:cx5="http://schemas.microsoft.com/office/drawing/2016/5/11/chartex" xmlns:cx6="http://schemas.microsoft.com/office/drawing/2016/5/12/chartex" xmlns:cx7="http://schemas.microsoft.com/office/drawing/2016/5/13/chartex" xmlns:cx8="http://schemas.microsoft.com/office/drawing/2016/5/14/chartex" xmlns:mc="http://schemas.openxmlformats.org/markup-compatibility/2006" xmlns:aink="http://schemas.microsoft.com/office/drawing/2016/ink" xmlns:am3d="http://schemas.microsoft.com/office/drawing/2017/model3d" xmlns:o="urn:schemas-microsoft-com:office:office" xmlns:oel="http://schemas.microsoft.com/office/2019/extlst" xmlns:r="http://schemas.openxmlformats.org/officeDocument/2006/relationships" xmlns:m="http://schemas.openxmlformats.org/officeDocument/2006/math" xmlns:v="urn:schemas-microsoft-com:vml" xmlns:wp14="http://schemas.microsoft.com/office/word/2010/wordprocessingDrawing" xmlns:wp="http://schemas.openxmlformats.org/drawingml/2006/wordprocessingDrawing" xmlns:w10="urn:schemas-microsoft-com:office:word" xmlns:w="http://schemas.openxmlformats.org/wordprocessingml/2006/main" xmlns:w14="http://schemas.microsoft.com/office/word/2010/wordml" xmlns:w15="http://schemas.microsoft.com/office/word/2012/wordml" xmlns:w16cex="http://schemas.microsoft.com/office/word/2018/wordml/cex" xmlns:w16cid="http://schemas.microsoft.com/office/word/2016/wordml/cid" xmlns:w16="http://schemas.microsoft.com/office/word/2018/wordml" xmlns:w16sdtdh="http://schemas.microsoft.com/office/word/2020/wordml/sdtdatahash" xmlns:w16se="http://schemas.microsoft.com/office/word/2015/wordml/symex" xmlns:wpg="http://schemas.microsoft.com/office/word/2010/wordprocessingGroup" xmlns:wpi="http://schemas.microsoft.com/office/word/2010/wordprocessingInk" xmlns:wne="http://schemas.microsoft.com/office/word/2006/wordml" xmlns:wps="http://schemas.microsoft.com/office/word/2010/wordprocessingShape" mc:Ignorable="w14 w15 w16se w16cid w16 w16cex w16sdtdh wp14">
+<w:document xmlns:wpc="http://schemas.microsoft.com/office/word/2010/wordprocessingCanvas" xmlns:cx="http://schemas.microsoft.com/office/drawing/2014/chartex" xmlns:cx1="http://schemas.microsoft.com/office/drawing/2015/9/8/chartex" xmlns:cx2="http://schemas.microsoft.com/office/drawing/2015/10/21/chartex" xmlns:cx3="http://schemas.microsoft.com/office/drawing/2016/5/9/chartex" xmlns:cx4="http://schemas.microsoft.com/office/drawing/2016/5/10/chartex" xmlns:cx5="http://schemas.microsoft.com/office/drawing/2016/5/11/chartex" xmlns:cx6="http://schemas.microsoft.com/office/drawing/2016/5/12/chartex" xmlns:cx7="http://schemas.microsoft.com/office/drawing/2016/5/13/chartex" xmlns:cx8="http://schemas.microsoft.com/office/drawing/2016/5/14/chartex" xmlns:mc="http://schemas.openxmlformats.org/markup-compatibility/2006" xmlns:aink="http://schemas.microsoft.com/office/drawing/2016/ink" xmlns:am3d="http://schemas.microsoft.com/office/drawing/2017/model3d" xmlns:o="urn:schemas-microsoft-com:office:office" xmlns:r="http://schemas.openxmlformats.org/officeDocument/2006/relationships" xmlns:m="http://schemas.openxmlformats.org/officeDocument/2006/math" xmlns:v="urn:schemas-microsoft-com:vml" xmlns:wp14="http://schemas.microsoft.com/office/word/2010/wordprocessingDrawing" xmlns:wp="http://schemas.openxmlformats.org/drawingml/2006/wordprocessingDrawing" xmlns:w10="urn:schemas-microsoft-com:office:word" xmlns:w="http://schemas.openxmlformats.org/wordprocessingml/2006/main" xmlns:w14="http://schemas.microsoft.com/office/word/2010/wordml" xmlns:w15="http://schemas.microsoft.com/office/word/2012/wordml" xmlns:w16cid="http://schemas.microsoft.com/office/word/2016/wordml/cid" xmlns:w16se="http://schemas.microsoft.com/office/word/2015/wordml/symex" xmlns:wpg="http://schemas.microsoft.com/office/word/2010/wordprocessingGroup" xmlns:wpi="http://schemas.microsoft.com/office/word/2010/wordprocessingInk" xmlns:wne="http://schemas.microsoft.com/office/word/2006/wordml" xmlns:wps="http://schemas.microsoft.com/office/word/2010/wordprocessingShape" mc:Ignorable="w14 w15 w16se w16cid wp14">
   <w:body>
     <w:p>
       <w:pPr>
@@ -661,21 +661,7 @@
               <w:rPr>
                 <w:rFonts w:eastAsia="SimSun"/>
               </w:rPr>
-              <w:t>{{ users[0].</w:t>
-            </w:r>
-            <w:proofErr w:type="spellStart"/>
-            <w:r>
-              <w:rPr>
-                <w:rFonts w:eastAsia="SimSun"/>
-              </w:rPr>
-              <w:t>address.line_one</w:t>
-            </w:r>
-            <w:proofErr w:type="spellEnd"/>
-            <w:r>
-              <w:rPr>
-                <w:rFonts w:eastAsia="SimSun"/>
-              </w:rPr>
-              <w:t>() }}</w:t>
+              <w:t>{{ users[0].address.line_one() }}</w:t>
             </w:r>
           </w:p>
         </w:tc>
@@ -807,21 +793,7 @@
               <w:rPr>
                 <w:rFonts w:eastAsia="SimSun"/>
               </w:rPr>
-              <w:t>{{ users[0].</w:t>
-            </w:r>
-            <w:proofErr w:type="spellStart"/>
-            <w:r>
-              <w:rPr>
-                <w:rFonts w:eastAsia="SimSun"/>
-              </w:rPr>
-              <w:t>address.line_two</w:t>
-            </w:r>
-            <w:proofErr w:type="spellEnd"/>
-            <w:r>
-              <w:rPr>
-                <w:rFonts w:eastAsia="SimSun"/>
-              </w:rPr>
-              <w:t>() }}</w:t>
+              <w:t>{{ users[0].address.line_two() }}</w:t>
             </w:r>
           </w:p>
         </w:tc>
@@ -1109,34 +1081,53 @@
               <w:rPr>
                 <w:rFonts w:eastAsia="SimSun"/>
               </w:rPr>
-              <w:t>{{ attorneys[0] }}</w:t>
-            </w:r>
-          </w:p>
-          <w:p>
-            <w:pPr>
-              <w:rPr>
-                <w:rFonts w:eastAsia="SimSun"/>
-              </w:rPr>
-            </w:pPr>
-            <w:r>
-              <w:rPr>
-                <w:rFonts w:eastAsia="SimSun"/>
-              </w:rPr>
-              <w:t>{{ attorneys[0].</w:t>
-            </w:r>
-            <w:proofErr w:type="spellStart"/>
-            <w:r>
-              <w:rPr>
-                <w:rFonts w:eastAsia="SimSun"/>
-              </w:rPr>
-              <w:t>address.block</w:t>
-            </w:r>
-            <w:proofErr w:type="spellEnd"/>
-            <w:r>
-              <w:rPr>
-                <w:rFonts w:eastAsia="SimSun"/>
-              </w:rPr>
-              <w:t>() }}</w:t>
+              <w:t>{% for attorney in attorneys %}</w:t>
+            </w:r>
+          </w:p>
+          <w:p>
+            <w:pPr>
+              <w:rPr>
+                <w:rFonts w:eastAsia="SimSun"/>
+              </w:rPr>
+            </w:pPr>
+            <w:r>
+              <w:rPr>
+                <w:rFonts w:eastAsia="SimSun"/>
+              </w:rPr>
+              <w:t>{{ attorney }}</w:t>
+            </w:r>
+          </w:p>
+          <w:p>
+            <w:pPr>
+              <w:rPr>
+                <w:rFonts w:eastAsia="SimSun"/>
+              </w:rPr>
+            </w:pPr>
+            <w:r>
+              <w:rPr>
+                <w:rFonts w:eastAsia="SimSun"/>
+              </w:rPr>
+              <w:t>{{ attorney.address.block() }}</w:t>
+            </w:r>
+          </w:p>
+          <w:p>
+            <w:pPr>
+              <w:rPr>
+                <w:rFonts w:eastAsia="SimSun"/>
+              </w:rPr>
+            </w:pPr>
+          </w:p>
+          <w:p>
+            <w:pPr>
+              <w:rPr>
+                <w:rFonts w:eastAsia="SimSun"/>
+              </w:rPr>
+            </w:pPr>
+            <w:r>
+              <w:rPr>
+                <w:rFonts w:eastAsia="SimSun"/>
+              </w:rPr>
+              <w:t>{% endfor %}</w:t>
             </w:r>
           </w:p>
         </w:tc>
@@ -1182,26 +1173,19 @@
               <w:rPr>
                 <w:rFonts w:eastAsia="SimSun"/>
               </w:rPr>
-              <w:t>{% for attorney in attorneys</w:t>
-            </w:r>
-            <w:r>
-              <w:rPr>
-                <w:rFonts w:eastAsia="SimSun"/>
-              </w:rPr>
-              <w:t>[1:]</w:t>
-            </w:r>
-            <w:r>
-              <w:rPr>
-                <w:rFonts w:eastAsia="SimSun"/>
-              </w:rPr>
-              <w:t xml:space="preserve"> %}{{ ordinal(</w:t>
-            </w:r>
-            <w:proofErr w:type="spellStart"/>
-            <w:r>
-              <w:rPr>
-                <w:rFonts w:eastAsia="SimSun"/>
-              </w:rPr>
-              <w:t>loop</w:t>
+              <w:t xml:space="preserve">{% for attorney in </w:t>
+            </w:r>
+            <w:r>
+              <w:rPr>
+                <w:rFonts w:eastAsia="SimSun"/>
+              </w:rPr>
+              <w:t>successor_attorneys</w:t>
+            </w:r>
+            <w:r>
+              <w:rPr>
+                <w:rFonts w:eastAsia="SimSun"/>
+              </w:rPr>
+              <w:t xml:space="preserve"> %}{{ ordinal(loop</w:t>
             </w:r>
             <w:r>
               <w:rPr>
@@ -1215,7 +1199,12 @@
               </w:rPr>
               <w:t>index</w:t>
             </w:r>
-            <w:proofErr w:type="spellEnd"/>
+            <w:r>
+              <w:rPr>
+                <w:rFonts w:eastAsia="SimSun"/>
+              </w:rPr>
+              <w:t>0</w:t>
+            </w:r>
             <w:r>
               <w:rPr>
                 <w:rFonts w:eastAsia="SimSun"/>
@@ -1252,35 +1241,20 @@
               <w:rPr>
                 <w:rFonts w:eastAsia="SimSun"/>
               </w:rPr>
-              <w:t xml:space="preserve">{{ </w:t>
-            </w:r>
-            <w:proofErr w:type="spellStart"/>
-            <w:r>
-              <w:rPr>
-                <w:rFonts w:eastAsia="SimSun"/>
-              </w:rPr>
-              <w:t>attorney.address.block</w:t>
-            </w:r>
-            <w:proofErr w:type="spellEnd"/>
-            <w:r>
-              <w:rPr>
-                <w:rFonts w:eastAsia="SimSun"/>
-              </w:rPr>
-              <w:t xml:space="preserve">() }}{% </w:t>
-            </w:r>
-            <w:proofErr w:type="spellStart"/>
-            <w:r>
-              <w:rPr>
-                <w:rFonts w:eastAsia="SimSun"/>
-              </w:rPr>
-              <w:t>endfor</w:t>
-            </w:r>
-            <w:proofErr w:type="spellEnd"/>
-            <w:r>
-              <w:rPr>
-                <w:rFonts w:eastAsia="SimSun"/>
-              </w:rPr>
-              <w:t xml:space="preserve"> %}{% if attorneys | length &lt; 3 %}{% for index in range(3 </w:t>
+              <w:t>{{ attorney.address.block() }}</w:t>
+            </w:r>
+          </w:p>
+          <w:p>
+            <w:pPr>
+              <w:rPr>
+                <w:rFonts w:eastAsia="SimSun"/>
+              </w:rPr>
+            </w:pPr>
+            <w:r>
+              <w:rPr>
+                <w:rFonts w:eastAsia="SimSun"/>
+              </w:rPr>
+              <w:t xml:space="preserve">{% endfor %}{% if attorneys | length &lt; 3 %}{% for index in range(3 </w:t>
             </w:r>
             <w:r>
               <w:rPr>
@@ -1298,13 +1272,38 @@
               <w:rPr>
                 <w:rFonts w:eastAsia="SimSun"/>
               </w:rPr>
-              <w:t>3</w:t>
-            </w:r>
-            <w:r>
-              <w:rPr>
-                <w:rFonts w:eastAsia="SimSun"/>
-              </w:rPr>
-              <w:t xml:space="preserve">) %}{{ ordinal(index) </w:t>
+              <w:t>4</w:t>
+            </w:r>
+            <w:r>
+              <w:rPr>
+                <w:rFonts w:eastAsia="SimSun"/>
+              </w:rPr>
+              <w:t>) %}</w:t>
+            </w:r>
+          </w:p>
+          <w:p>
+            <w:pPr>
+              <w:rPr>
+                <w:rFonts w:eastAsia="SimSun"/>
+              </w:rPr>
+            </w:pPr>
+            <w:r>
+              <w:rPr>
+                <w:rFonts w:eastAsia="SimSun"/>
+              </w:rPr>
+              <w:t>{{ ordinal(index</w:t>
+            </w:r>
+            <w:r>
+              <w:rPr>
+                <w:rFonts w:eastAsia="SimSun"/>
+              </w:rPr>
+              <w:t>-1</w:t>
+            </w:r>
+            <w:r>
+              <w:rPr>
+                <w:rFonts w:eastAsia="SimSun"/>
+              </w:rPr>
+              <w:t xml:space="preserve">) </w:t>
             </w:r>
             <w:r>
               <w:rPr>
@@ -1383,23 +1382,7 @@
                 <w:rFonts w:eastAsia="SimSun"/>
                 <w:u w:val="single"/>
               </w:rPr>
-              <w:t xml:space="preserve">{% </w:t>
-            </w:r>
-            <w:proofErr w:type="spellStart"/>
-            <w:r>
-              <w:rPr>
-                <w:rFonts w:eastAsia="SimSun"/>
-                <w:u w:val="single"/>
-              </w:rPr>
-              <w:t>endfor</w:t>
-            </w:r>
-            <w:proofErr w:type="spellEnd"/>
-            <w:r>
-              <w:rPr>
-                <w:rFonts w:eastAsia="SimSun"/>
-                <w:u w:val="single"/>
-              </w:rPr>
-              <w:t xml:space="preserve"> %}</w:t>
+              <w:t>{% endfor %}</w:t>
             </w:r>
             <w:r>
               <w:rPr>
@@ -1534,7 +1517,6 @@
               </w:rPr>
               <w:t xml:space="preserve">{{ </w:t>
             </w:r>
-            <w:proofErr w:type="spellStart"/>
             <w:r>
               <w:rPr>
                 <w:rFonts w:eastAsia="SimSun"/>
@@ -1558,23 +1540,14 @@
                 <w:rFonts w:eastAsia="SimSun"/>
               </w:rPr>
               <w:lastRenderedPageBreak/>
-              <w:t>box</w:t>
-            </w:r>
-            <w:proofErr w:type="spellEnd"/>
-            <w:r>
-              <w:rPr>
-                <w:rFonts w:eastAsia="SimSun"/>
-              </w:rPr>
-              <w:t>(</w:t>
-            </w:r>
-            <w:proofErr w:type="spellStart"/>
+              <w:t>box(</w:t>
+            </w:r>
             <w:r>
               <w:rPr>
                 <w:rFonts w:eastAsia="SimSun"/>
               </w:rPr>
               <w:t>aif_acts_independently</w:t>
             </w:r>
-            <w:proofErr w:type="spellEnd"/>
             <w:r>
               <w:rPr>
                 <w:rFonts w:eastAsia="SimSun"/>
@@ -1712,35 +1685,7 @@
               <w:rPr>
                 <w:rFonts w:eastAsia="SimSun"/>
               </w:rPr>
-              <w:t xml:space="preserve">{% if </w:t>
-            </w:r>
-            <w:proofErr w:type="spellStart"/>
-            <w:r>
-              <w:rPr>
-                <w:rFonts w:eastAsia="SimSun"/>
-              </w:rPr>
-              <w:t>poa_expires</w:t>
-            </w:r>
-            <w:proofErr w:type="spellEnd"/>
-            <w:r>
-              <w:rPr>
-                <w:rFonts w:eastAsia="SimSun"/>
-              </w:rPr>
-              <w:t xml:space="preserve"> %}{{ </w:t>
-            </w:r>
-            <w:proofErr w:type="spellStart"/>
-            <w:r>
-              <w:rPr>
-                <w:rFonts w:eastAsia="SimSun"/>
-              </w:rPr>
-              <w:t>poa_expiration_date</w:t>
-            </w:r>
-            <w:proofErr w:type="spellEnd"/>
-            <w:r>
-              <w:rPr>
-                <w:rFonts w:eastAsia="SimSun"/>
-              </w:rPr>
-              <w:t xml:space="preserve"> }}{% endif %}</w:t>
+              <w:t>{% if poa_expires %}{{ poa_expiration_date }}{% endif %}</w:t>
             </w:r>
           </w:p>
         </w:tc>
@@ -1843,16 +1788,26 @@
               <w:rPr>
                 <w:rFonts w:eastAsia="SimSun"/>
               </w:rPr>
-              <w:t xml:space="preserve">{{ not  </w:t>
-            </w:r>
-            <w:proofErr w:type="spellStart"/>
-            <w:r>
-              <w:rPr>
-                <w:rFonts w:eastAsia="SimSun"/>
-              </w:rPr>
-              <w:t>aif_acts_independently</w:t>
-            </w:r>
-            <w:proofErr w:type="spellEnd"/>
+              <w:t xml:space="preserve">{{ </w:t>
+            </w:r>
+            <w:r>
+              <w:rPr>
+                <w:rFonts w:eastAsia="SimSun"/>
+              </w:rPr>
+              <w:t>output_checkbox(</w:t>
+            </w:r>
+            <w:r>
+              <w:rPr>
+                <w:rFonts w:eastAsia="SimSun"/>
+              </w:rPr>
+              <w:t>not  aif_acts_independently</w:t>
+            </w:r>
+            <w:r>
+              <w:rPr>
+                <w:rFonts w:eastAsia="SimSun"/>
+              </w:rPr>
+              <w:t>)</w:t>
+            </w:r>
             <w:r>
               <w:rPr>
                 <w:rFonts w:eastAsia="SimSun"/>
@@ -2296,19 +2251,11 @@
             <w:r>
               <w:t xml:space="preserve"> </w:t>
             </w:r>
-            <w:proofErr w:type="spellStart"/>
-            <w:r>
-              <w:rPr>
-                <w:rFonts w:eastAsia="SimSun"/>
-              </w:rPr>
-              <w:t>output_checkbox</w:t>
-            </w:r>
-            <w:proofErr w:type="spellEnd"/>
-            <w:r>
-              <w:rPr>
-                <w:rFonts w:eastAsia="SimSun"/>
-              </w:rPr>
-              <w:t xml:space="preserve"> </w:t>
+            <w:r>
+              <w:rPr>
+                <w:rFonts w:eastAsia="SimSun"/>
+              </w:rPr>
+              <w:t xml:space="preserve">output_checkbox </w:t>
             </w:r>
             <w:r>
               <w:rPr>
@@ -2316,14 +2263,12 @@
               </w:rPr>
               <w:t>(</w:t>
             </w:r>
-            <w:proofErr w:type="spellStart"/>
             <w:r>
               <w:rPr>
                 <w:rFonts w:eastAsia="SimSun"/>
               </w:rPr>
               <w:t>power_real_estate</w:t>
             </w:r>
-            <w:proofErr w:type="spellEnd"/>
             <w:r>
               <w:rPr>
                 <w:rFonts w:eastAsia="SimSun"/>
@@ -2430,26 +2375,10 @@
           </w:tcPr>
           <w:p>
             <w:r>
-              <w:t xml:space="preserve">{% if </w:t>
-            </w:r>
-            <w:proofErr w:type="spellStart"/>
-            <w:r>
-              <w:t>power_real_estate</w:t>
-            </w:r>
-            <w:proofErr w:type="spellEnd"/>
-            <w:r>
-              <w:t xml:space="preserve"> </w:t>
-            </w:r>
-            <w:r>
-              <w:t xml:space="preserve">and </w:t>
-            </w:r>
-            <w:proofErr w:type="spellStart"/>
-            <w:r>
-              <w:t>real_estate_limited</w:t>
-            </w:r>
-            <w:proofErr w:type="spellEnd"/>
-            <w:r>
-              <w:t xml:space="preserve"> </w:t>
+              <w:t xml:space="preserve">{% if power_real_estate </w:t>
+            </w:r>
+            <w:r>
+              <w:t xml:space="preserve">and real_estate_limited </w:t>
             </w:r>
             <w:r>
               <w:t>%}</w:t>
@@ -2460,18 +2389,10 @@
               <w:t>I choose to limit this power to real property in</w:t>
             </w:r>
             <w:r>
-              <w:t xml:space="preserve"> {{ </w:t>
-            </w:r>
-            <w:proofErr w:type="spellStart"/>
-            <w:r>
-              <w:t>real_estate_</w:t>
-            </w:r>
-            <w:r>
-              <w:t>items</w:t>
-            </w:r>
-            <w:proofErr w:type="spellEnd"/>
-            <w:r>
-              <w:t xml:space="preserve"> | map(</w:t>
+              <w:t xml:space="preserve"> {{ real_estate_</w:t>
+            </w:r>
+            <w:r>
+              <w:t>items | map(</w:t>
             </w:r>
             <w:r>
               <w:t>attribute=</w:t>
@@ -2483,26 +2404,13 @@
               <w:t>county</w:t>
             </w:r>
             <w:r>
-              <w:t xml:space="preserve">”) | unique | </w:t>
-            </w:r>
-            <w:proofErr w:type="spellStart"/>
-            <w:r>
-              <w:t>comma_and_list</w:t>
-            </w:r>
-            <w:proofErr w:type="spellEnd"/>
+              <w:t>”) | unique | comma_and_list</w:t>
+            </w:r>
             <w:r>
               <w:t xml:space="preserve"> }} {</w:t>
             </w:r>
             <w:r>
-              <w:t xml:space="preserve">{ </w:t>
-            </w:r>
-            <w:proofErr w:type="spellStart"/>
-            <w:r>
-              <w:t>real_estate_items.as_noun</w:t>
-            </w:r>
-            <w:proofErr w:type="spellEnd"/>
-            <w:r>
-              <w:t>(“county”) | capitalize }}</w:t>
+              <w:t>{ real_estate_items.as_noun(“county”) | capitalize }}</w:t>
             </w:r>
             <w:r>
               <w:t>, MN described as follows: (use legal description.  Do not use address.)</w:t>
@@ -2510,79 +2418,55 @@
           </w:p>
           <w:p>
             <w:r>
-              <w:t xml:space="preserve">{% for item in </w:t>
-            </w:r>
-            <w:proofErr w:type="spellStart"/>
-            <w:r>
-              <w:t>real_estate_items</w:t>
-            </w:r>
-            <w:proofErr w:type="spellEnd"/>
-            <w:r>
+              <w:lastRenderedPageBreak/>
+              <w:t>{% for item in real_estate_items %}</w:t>
+            </w:r>
+          </w:p>
+          <w:p>
+            <w:r>
+              <w:t>{{ item.description }}</w:t>
+            </w:r>
+          </w:p>
+          <w:p>
+            <w:r>
+              <w:t>{% endfor %}</w:t>
+            </w:r>
+          </w:p>
+          <w:p>
+            <w:pPr>
+              <w:rPr>
+                <w:rFonts w:eastAsia="SimSun"/>
+              </w:rPr>
+            </w:pPr>
+            <w:r>
+              <w:rPr>
+                <w:rFonts w:eastAsia="SimSun"/>
+              </w:rPr>
+              <w:t xml:space="preserve">{% </w:t>
+            </w:r>
+            <w:r>
+              <w:rPr>
+                <w:rFonts w:eastAsia="SimSun"/>
+              </w:rPr>
+              <w:t>else</w:t>
+            </w:r>
+            <w:r>
+              <w:rPr>
+                <w:rFonts w:eastAsia="SimSun"/>
+              </w:rPr>
               <w:t xml:space="preserve"> %}</w:t>
             </w:r>
           </w:p>
           <w:p>
-            <w:r>
-              <w:t xml:space="preserve">{{ </w:t>
-            </w:r>
-            <w:proofErr w:type="spellStart"/>
-            <w:r>
-              <w:t>item.description</w:t>
-            </w:r>
-            <w:proofErr w:type="spellEnd"/>
-            <w:r>
-              <w:t xml:space="preserve"> }}</w:t>
-            </w:r>
-          </w:p>
-          <w:p>
-            <w:r>
-              <w:t xml:space="preserve">{% </w:t>
-            </w:r>
-            <w:proofErr w:type="spellStart"/>
-            <w:r>
-              <w:t>endfor</w:t>
-            </w:r>
-            <w:proofErr w:type="spellEnd"/>
-            <w:r>
-              <w:t xml:space="preserve"> %}</w:t>
-            </w:r>
-          </w:p>
-          <w:p>
-            <w:pPr>
-              <w:rPr>
-                <w:rFonts w:eastAsia="SimSun"/>
-              </w:rPr>
-            </w:pPr>
-            <w:r>
-              <w:rPr>
-                <w:rFonts w:eastAsia="SimSun"/>
-              </w:rPr>
-              <w:t xml:space="preserve">{% </w:t>
-            </w:r>
-            <w:r>
-              <w:rPr>
-                <w:rFonts w:eastAsia="SimSun"/>
-              </w:rPr>
-              <w:t>else</w:t>
-            </w:r>
-            <w:r>
-              <w:rPr>
-                <w:rFonts w:eastAsia="SimSun"/>
-              </w:rPr>
-              <w:t xml:space="preserve"> %}</w:t>
-            </w:r>
-          </w:p>
-          <w:p>
-            <w:pPr>
-              <w:rPr>
-                <w:rFonts w:eastAsia="SimSun"/>
-              </w:rPr>
-            </w:pPr>
-            <w:r>
-              <w:rPr>
-                <w:rFonts w:eastAsia="SimSun"/>
-              </w:rPr>
-              <w:lastRenderedPageBreak/>
+            <w:pPr>
+              <w:rPr>
+                <w:rFonts w:eastAsia="SimSun"/>
+              </w:rPr>
+            </w:pPr>
+            <w:r>
+              <w:rPr>
+                <w:rFonts w:eastAsia="SimSun"/>
+              </w:rPr>
               <w:t xml:space="preserve">I choose to limit this power to real property in </w:t>
             </w:r>
             <w:r>
@@ -2710,21 +2594,7 @@
               <w:rPr>
                 <w:rFonts w:eastAsia="SimSun"/>
               </w:rPr>
-              <w:t xml:space="preserve"> </w:t>
-            </w:r>
-            <w:proofErr w:type="spellStart"/>
-            <w:r>
-              <w:rPr>
-                <w:rFonts w:eastAsia="SimSun"/>
-              </w:rPr>
-              <w:t>output_checkbox</w:t>
-            </w:r>
-            <w:proofErr w:type="spellEnd"/>
-            <w:r>
-              <w:rPr>
-                <w:rFonts w:eastAsia="SimSun"/>
-              </w:rPr>
-              <w:t xml:space="preserve"> </w:t>
+              <w:t xml:space="preserve"> output_checkbox </w:t>
             </w:r>
             <w:r>
               <w:rPr>
@@ -2732,14 +2602,12 @@
               </w:rPr>
               <w:t>(</w:t>
             </w:r>
-            <w:proofErr w:type="spellStart"/>
             <w:r>
               <w:rPr>
                 <w:rFonts w:eastAsia="SimSun"/>
               </w:rPr>
               <w:t>power_tangible_property</w:t>
             </w:r>
-            <w:proofErr w:type="spellEnd"/>
             <w:r>
               <w:rPr>
                 <w:rFonts w:eastAsia="SimSun"/>
@@ -2837,21 +2705,7 @@
               <w:rPr>
                 <w:rFonts w:eastAsia="SimSun"/>
               </w:rPr>
-              <w:t xml:space="preserve"> </w:t>
-            </w:r>
-            <w:proofErr w:type="spellStart"/>
-            <w:r>
-              <w:rPr>
-                <w:rFonts w:eastAsia="SimSun"/>
-              </w:rPr>
-              <w:t>output_checkbox</w:t>
-            </w:r>
-            <w:proofErr w:type="spellEnd"/>
-            <w:r>
-              <w:rPr>
-                <w:rFonts w:eastAsia="SimSun"/>
-              </w:rPr>
-              <w:t xml:space="preserve"> </w:t>
+              <w:t xml:space="preserve"> output_checkbox </w:t>
             </w:r>
             <w:r>
               <w:rPr>
@@ -2859,14 +2713,12 @@
               </w:rPr>
               <w:t>(</w:t>
             </w:r>
-            <w:proofErr w:type="spellStart"/>
             <w:r>
               <w:rPr>
                 <w:rFonts w:eastAsia="SimSun"/>
               </w:rPr>
               <w:t>power_bond_share_commodity</w:t>
             </w:r>
-            <w:proofErr w:type="spellEnd"/>
             <w:r>
               <w:rPr>
                 <w:rFonts w:eastAsia="SimSun"/>
@@ -2964,21 +2816,7 @@
               <w:rPr>
                 <w:rFonts w:eastAsia="SimSun"/>
               </w:rPr>
-              <w:t xml:space="preserve"> </w:t>
-            </w:r>
-            <w:proofErr w:type="spellStart"/>
-            <w:r>
-              <w:rPr>
-                <w:rFonts w:eastAsia="SimSun"/>
-              </w:rPr>
-              <w:t>output_checkbox</w:t>
-            </w:r>
-            <w:proofErr w:type="spellEnd"/>
-            <w:r>
-              <w:rPr>
-                <w:rFonts w:eastAsia="SimSun"/>
-              </w:rPr>
-              <w:t xml:space="preserve"> </w:t>
+              <w:t xml:space="preserve"> output_checkbox </w:t>
             </w:r>
             <w:r>
               <w:rPr>
@@ -2986,14 +2824,12 @@
               </w:rPr>
               <w:t>(</w:t>
             </w:r>
-            <w:proofErr w:type="spellStart"/>
             <w:r>
               <w:rPr>
                 <w:rFonts w:eastAsia="SimSun"/>
               </w:rPr>
               <w:t>power_banking</w:t>
             </w:r>
-            <w:proofErr w:type="spellEnd"/>
             <w:r>
               <w:rPr>
                 <w:rFonts w:eastAsia="SimSun"/>
@@ -3091,21 +2927,7 @@
               <w:rPr>
                 <w:rFonts w:eastAsia="SimSun"/>
               </w:rPr>
-              <w:t xml:space="preserve"> </w:t>
-            </w:r>
-            <w:proofErr w:type="spellStart"/>
-            <w:r>
-              <w:rPr>
-                <w:rFonts w:eastAsia="SimSun"/>
-              </w:rPr>
-              <w:t>output_checkbox</w:t>
-            </w:r>
-            <w:proofErr w:type="spellEnd"/>
-            <w:r>
-              <w:rPr>
-                <w:rFonts w:eastAsia="SimSun"/>
-              </w:rPr>
-              <w:t xml:space="preserve"> </w:t>
+              <w:t xml:space="preserve"> output_checkbox </w:t>
             </w:r>
             <w:r>
               <w:rPr>
@@ -3113,14 +2935,12 @@
               </w:rPr>
               <w:t>(</w:t>
             </w:r>
-            <w:proofErr w:type="spellStart"/>
             <w:r>
               <w:rPr>
                 <w:rFonts w:eastAsia="SimSun"/>
               </w:rPr>
               <w:t>power_business</w:t>
             </w:r>
-            <w:proofErr w:type="spellEnd"/>
             <w:r>
               <w:rPr>
                 <w:rFonts w:eastAsia="SimSun"/>
@@ -3212,34 +3032,14 @@
               <w:rPr>
                 <w:rFonts w:eastAsia="SimSun"/>
               </w:rPr>
+              <w:lastRenderedPageBreak/>
               <w:t xml:space="preserve">{{ </w:t>
             </w:r>
             <w:r>
               <w:rPr>
                 <w:rFonts w:eastAsia="SimSun"/>
               </w:rPr>
-              <w:t xml:space="preserve"> </w:t>
-            </w:r>
-            <w:proofErr w:type="spellStart"/>
-            <w:r>
-              <w:rPr>
-                <w:rFonts w:eastAsia="SimSun"/>
-              </w:rPr>
-              <w:t>output_che</w:t>
-            </w:r>
-            <w:r>
-              <w:rPr>
-                <w:rFonts w:eastAsia="SimSun"/>
-              </w:rPr>
-              <w:lastRenderedPageBreak/>
-              <w:t>ckbox</w:t>
-            </w:r>
-            <w:proofErr w:type="spellEnd"/>
-            <w:r>
-              <w:rPr>
-                <w:rFonts w:eastAsia="SimSun"/>
-              </w:rPr>
-              <w:t xml:space="preserve"> </w:t>
+              <w:t xml:space="preserve"> output_checkbox </w:t>
             </w:r>
             <w:r>
               <w:rPr>
@@ -3247,14 +3047,12 @@
               </w:rPr>
               <w:t>(</w:t>
             </w:r>
-            <w:proofErr w:type="spellStart"/>
             <w:r>
               <w:rPr>
                 <w:rFonts w:eastAsia="SimSun"/>
               </w:rPr>
               <w:t>power_insurance</w:t>
             </w:r>
-            <w:proofErr w:type="spellEnd"/>
             <w:r>
               <w:rPr>
                 <w:rFonts w:eastAsia="SimSun"/>
@@ -3291,7 +3089,6 @@
               <w:rPr>
                 <w:rFonts w:eastAsia="SimSun"/>
               </w:rPr>
-              <w:lastRenderedPageBreak/>
               <w:t>(F)</w:t>
             </w:r>
           </w:p>
@@ -3353,21 +3150,7 @@
               <w:rPr>
                 <w:rFonts w:eastAsia="SimSun"/>
               </w:rPr>
-              <w:t xml:space="preserve"> </w:t>
-            </w:r>
-            <w:proofErr w:type="spellStart"/>
-            <w:r>
-              <w:rPr>
-                <w:rFonts w:eastAsia="SimSun"/>
-              </w:rPr>
-              <w:t>output_checkbox</w:t>
-            </w:r>
-            <w:proofErr w:type="spellEnd"/>
-            <w:r>
-              <w:rPr>
-                <w:rFonts w:eastAsia="SimSun"/>
-              </w:rPr>
-              <w:t xml:space="preserve"> </w:t>
+              <w:t xml:space="preserve"> output_checkbox </w:t>
             </w:r>
             <w:r>
               <w:rPr>
@@ -3375,14 +3158,12 @@
               </w:rPr>
               <w:t>(</w:t>
             </w:r>
-            <w:proofErr w:type="spellStart"/>
             <w:r>
               <w:rPr>
                 <w:rFonts w:eastAsia="SimSun"/>
               </w:rPr>
               <w:t>power_beneficiaries</w:t>
             </w:r>
-            <w:proofErr w:type="spellEnd"/>
             <w:r>
               <w:rPr>
                 <w:rFonts w:eastAsia="SimSun"/>
@@ -3480,21 +3261,7 @@
               <w:rPr>
                 <w:rFonts w:eastAsia="SimSun"/>
               </w:rPr>
-              <w:t xml:space="preserve"> </w:t>
-            </w:r>
-            <w:proofErr w:type="spellStart"/>
-            <w:r>
-              <w:rPr>
-                <w:rFonts w:eastAsia="SimSun"/>
-              </w:rPr>
-              <w:t>output_checkbox</w:t>
-            </w:r>
-            <w:proofErr w:type="spellEnd"/>
-            <w:r>
-              <w:rPr>
-                <w:rFonts w:eastAsia="SimSun"/>
-              </w:rPr>
-              <w:t xml:space="preserve"> </w:t>
+              <w:t xml:space="preserve"> output_checkbox </w:t>
             </w:r>
             <w:r>
               <w:rPr>
@@ -3502,14 +3269,12 @@
               </w:rPr>
               <w:t>(</w:t>
             </w:r>
-            <w:proofErr w:type="spellStart"/>
             <w:r>
               <w:rPr>
                 <w:rFonts w:eastAsia="SimSun"/>
               </w:rPr>
               <w:t>power_gifts</w:t>
             </w:r>
-            <w:proofErr w:type="spellEnd"/>
             <w:r>
               <w:rPr>
                 <w:rFonts w:eastAsia="SimSun"/>
@@ -3607,21 +3372,7 @@
               <w:rPr>
                 <w:rFonts w:eastAsia="SimSun"/>
               </w:rPr>
-              <w:t xml:space="preserve"> </w:t>
-            </w:r>
-            <w:proofErr w:type="spellStart"/>
-            <w:r>
-              <w:rPr>
-                <w:rFonts w:eastAsia="SimSun"/>
-              </w:rPr>
-              <w:t>output_checkbox</w:t>
-            </w:r>
-            <w:proofErr w:type="spellEnd"/>
-            <w:r>
-              <w:rPr>
-                <w:rFonts w:eastAsia="SimSun"/>
-              </w:rPr>
-              <w:t xml:space="preserve"> </w:t>
+              <w:t xml:space="preserve"> output_checkbox </w:t>
             </w:r>
             <w:r>
               <w:rPr>
@@ -3629,14 +3380,12 @@
               </w:rPr>
               <w:t>(</w:t>
             </w:r>
-            <w:proofErr w:type="spellStart"/>
             <w:r>
               <w:rPr>
                 <w:rFonts w:eastAsia="SimSun"/>
               </w:rPr>
               <w:t>power_fiduciary</w:t>
             </w:r>
-            <w:proofErr w:type="spellEnd"/>
             <w:r>
               <w:rPr>
                 <w:rFonts w:eastAsia="SimSun"/>
@@ -3734,21 +3483,7 @@
               <w:rPr>
                 <w:rFonts w:eastAsia="SimSun"/>
               </w:rPr>
-              <w:t xml:space="preserve"> </w:t>
-            </w:r>
-            <w:proofErr w:type="spellStart"/>
-            <w:r>
-              <w:rPr>
-                <w:rFonts w:eastAsia="SimSun"/>
-              </w:rPr>
-              <w:t>output_checkbox</w:t>
-            </w:r>
-            <w:proofErr w:type="spellEnd"/>
-            <w:r>
-              <w:rPr>
-                <w:rFonts w:eastAsia="SimSun"/>
-              </w:rPr>
-              <w:t xml:space="preserve"> </w:t>
+              <w:t xml:space="preserve"> output_checkbox </w:t>
             </w:r>
             <w:r>
               <w:rPr>
@@ -3756,14 +3491,12 @@
               </w:rPr>
               <w:t>(</w:t>
             </w:r>
-            <w:proofErr w:type="spellStart"/>
             <w:r>
               <w:rPr>
                 <w:rFonts w:eastAsia="SimSun"/>
               </w:rPr>
               <w:t>power_claims</w:t>
             </w:r>
-            <w:proofErr w:type="spellEnd"/>
             <w:r>
               <w:rPr>
                 <w:rFonts w:eastAsia="SimSun"/>
@@ -3861,21 +3594,7 @@
               <w:rPr>
                 <w:rFonts w:eastAsia="SimSun"/>
               </w:rPr>
-              <w:t xml:space="preserve"> </w:t>
-            </w:r>
-            <w:proofErr w:type="spellStart"/>
-            <w:r>
-              <w:rPr>
-                <w:rFonts w:eastAsia="SimSun"/>
-              </w:rPr>
-              <w:t>output_checkbox</w:t>
-            </w:r>
-            <w:proofErr w:type="spellEnd"/>
-            <w:r>
-              <w:rPr>
-                <w:rFonts w:eastAsia="SimSun"/>
-              </w:rPr>
-              <w:t xml:space="preserve"> </w:t>
+              <w:t xml:space="preserve"> output_checkbox </w:t>
             </w:r>
             <w:r>
               <w:rPr>
@@ -3883,14 +3602,12 @@
               </w:rPr>
               <w:t>(</w:t>
             </w:r>
-            <w:proofErr w:type="spellStart"/>
             <w:r>
               <w:rPr>
                 <w:rFonts w:eastAsia="SimSun"/>
               </w:rPr>
               <w:t>power_family</w:t>
             </w:r>
-            <w:proofErr w:type="spellEnd"/>
             <w:r>
               <w:rPr>
                 <w:rFonts w:eastAsia="SimSun"/>
@@ -3982,34 +3699,14 @@
               <w:rPr>
                 <w:rFonts w:eastAsia="SimSun"/>
               </w:rPr>
+              <w:lastRenderedPageBreak/>
               <w:t xml:space="preserve">{{ </w:t>
             </w:r>
             <w:r>
               <w:rPr>
                 <w:rFonts w:eastAsia="SimSun"/>
               </w:rPr>
-              <w:t xml:space="preserve"> </w:t>
-            </w:r>
-            <w:proofErr w:type="spellStart"/>
-            <w:r>
-              <w:rPr>
-                <w:rFonts w:eastAsia="SimSun"/>
-              </w:rPr>
-              <w:t>output_che</w:t>
-            </w:r>
-            <w:r>
-              <w:rPr>
-                <w:rFonts w:eastAsia="SimSun"/>
-              </w:rPr>
-              <w:lastRenderedPageBreak/>
-              <w:t>ckbox</w:t>
-            </w:r>
-            <w:proofErr w:type="spellEnd"/>
-            <w:r>
-              <w:rPr>
-                <w:rFonts w:eastAsia="SimSun"/>
-              </w:rPr>
-              <w:t xml:space="preserve"> </w:t>
+              <w:t xml:space="preserve"> output_checkbox </w:t>
             </w:r>
             <w:r>
               <w:rPr>
@@ -4017,14 +3714,12 @@
               </w:rPr>
               <w:t>(</w:t>
             </w:r>
-            <w:proofErr w:type="spellStart"/>
             <w:r>
               <w:rPr>
                 <w:rFonts w:eastAsia="SimSun"/>
               </w:rPr>
               <w:t>power_military_benefits</w:t>
             </w:r>
-            <w:proofErr w:type="spellEnd"/>
             <w:r>
               <w:rPr>
                 <w:rFonts w:eastAsia="SimSun"/>
@@ -4061,7 +3756,6 @@
               <w:rPr>
                 <w:rFonts w:eastAsia="SimSun"/>
               </w:rPr>
-              <w:lastRenderedPageBreak/>
               <w:t>(L)</w:t>
             </w:r>
           </w:p>
@@ -4123,21 +3817,7 @@
               <w:rPr>
                 <w:rFonts w:eastAsia="SimSun"/>
               </w:rPr>
-              <w:t xml:space="preserve"> </w:t>
-            </w:r>
-            <w:proofErr w:type="spellStart"/>
-            <w:r>
-              <w:rPr>
-                <w:rFonts w:eastAsia="SimSun"/>
-              </w:rPr>
-              <w:t>output_checkbox</w:t>
-            </w:r>
-            <w:proofErr w:type="spellEnd"/>
-            <w:r>
-              <w:rPr>
-                <w:rFonts w:eastAsia="SimSun"/>
-              </w:rPr>
-              <w:t xml:space="preserve"> </w:t>
+              <w:t xml:space="preserve"> output_checkbox </w:t>
             </w:r>
             <w:r>
               <w:rPr>
@@ -4145,14 +3825,12 @@
               </w:rPr>
               <w:t>(</w:t>
             </w:r>
-            <w:proofErr w:type="spellStart"/>
             <w:r>
               <w:rPr>
                 <w:rFonts w:eastAsia="SimSun"/>
               </w:rPr>
               <w:t>power_records</w:t>
             </w:r>
-            <w:proofErr w:type="spellEnd"/>
             <w:r>
               <w:rPr>
                 <w:rFonts w:eastAsia="SimSun"/>
@@ -4251,21 +3929,7 @@
               <w:rPr>
                 <w:rFonts w:eastAsia="SimSun"/>
               </w:rPr>
-              <w:t xml:space="preserve"> </w:t>
-            </w:r>
-            <w:proofErr w:type="spellStart"/>
-            <w:r>
-              <w:rPr>
-                <w:rFonts w:eastAsia="SimSun"/>
-              </w:rPr>
-              <w:t>output_checkbox</w:t>
-            </w:r>
-            <w:proofErr w:type="spellEnd"/>
-            <w:r>
-              <w:rPr>
-                <w:rFonts w:eastAsia="SimSun"/>
-              </w:rPr>
-              <w:t xml:space="preserve"> </w:t>
+              <w:t xml:space="preserve"> output_checkbox </w:t>
             </w:r>
             <w:r>
               <w:rPr>
@@ -4273,14 +3937,12 @@
               </w:rPr>
               <w:t>(</w:t>
             </w:r>
-            <w:proofErr w:type="spellStart"/>
             <w:r>
               <w:rPr>
                 <w:rFonts w:eastAsia="SimSun"/>
               </w:rPr>
               <w:t>power_all_above</w:t>
             </w:r>
-            <w:proofErr w:type="spellEnd"/>
             <w:r>
               <w:rPr>
                 <w:rFonts w:eastAsia="SimSun"/>
@@ -4558,21 +4220,7 @@
               <w:rPr>
                 <w:rFonts w:eastAsia="SimSun"/>
               </w:rPr>
-              <w:t xml:space="preserve"> </w:t>
-            </w:r>
-            <w:proofErr w:type="spellStart"/>
-            <w:r>
-              <w:rPr>
-                <w:rFonts w:eastAsia="SimSun"/>
-              </w:rPr>
-              <w:t>output_checkbox</w:t>
-            </w:r>
-            <w:proofErr w:type="spellEnd"/>
-            <w:r>
-              <w:rPr>
-                <w:rFonts w:eastAsia="SimSun"/>
-              </w:rPr>
-              <w:t xml:space="preserve"> </w:t>
+              <w:t xml:space="preserve"> output_checkbox </w:t>
             </w:r>
             <w:r>
               <w:rPr>
@@ -4580,14 +4228,12 @@
               </w:rPr>
               <w:t>(</w:t>
             </w:r>
-            <w:proofErr w:type="spellStart"/>
             <w:r>
               <w:rPr>
                 <w:rFonts w:eastAsia="SimSun"/>
               </w:rPr>
               <w:t>is_durable_poa</w:t>
             </w:r>
-            <w:proofErr w:type="spellEnd"/>
             <w:r>
               <w:rPr>
                 <w:rFonts w:eastAsia="SimSun"/>
@@ -4704,53 +4350,38 @@
               <w:rPr>
                 <w:rFonts w:eastAsia="SimSun"/>
               </w:rPr>
+              <w:t xml:space="preserve"> output_checkbox </w:t>
+            </w:r>
+            <w:r>
+              <w:rPr>
+                <w:rFonts w:eastAsia="SimSun"/>
+              </w:rPr>
+              <w:t>(</w:t>
+            </w:r>
+            <w:r>
+              <w:rPr>
+                <w:rFonts w:eastAsia="SimSun"/>
+              </w:rPr>
+              <w:t>not is_durable_poa</w:t>
+            </w:r>
+            <w:r>
+              <w:rPr>
+                <w:rFonts w:eastAsia="SimSun"/>
+              </w:rPr>
+              <w:t>)</w:t>
+            </w:r>
+            <w:r>
+              <w:rPr>
+                <w:rFonts w:eastAsia="SimSun"/>
+              </w:rPr>
               <w:t xml:space="preserve"> </w:t>
             </w:r>
-            <w:proofErr w:type="spellStart"/>
-            <w:r>
-              <w:rPr>
-                <w:rFonts w:eastAsia="SimSun"/>
-              </w:rPr>
-              <w:t>output_checkbox</w:t>
-            </w:r>
-            <w:proofErr w:type="spellEnd"/>
-            <w:r>
-              <w:rPr>
-                <w:rFonts w:eastAsia="SimSun"/>
-              </w:rPr>
-              <w:t xml:space="preserve"> </w:t>
-            </w:r>
-            <w:r>
-              <w:rPr>
-                <w:rFonts w:eastAsia="SimSun"/>
-              </w:rPr>
-              <w:t>(</w:t>
-            </w:r>
-            <w:r>
-              <w:rPr>
-                <w:rFonts w:eastAsia="SimSun"/>
-              </w:rPr>
-              <w:t xml:space="preserve">not </w:t>
-            </w:r>
-            <w:proofErr w:type="spellStart"/>
-            <w:r>
-              <w:rPr>
-                <w:rFonts w:eastAsia="SimSun"/>
-              </w:rPr>
-              <w:t>is_durable_poa</w:t>
-            </w:r>
-            <w:proofErr w:type="spellEnd"/>
-            <w:r>
-              <w:rPr>
-                <w:rFonts w:eastAsia="SimSun"/>
-              </w:rPr>
-              <w:t>)</w:t>
-            </w:r>
-            <w:r>
-              <w:rPr>
-                <w:rFonts w:eastAsia="SimSun"/>
-              </w:rPr>
-              <w:t xml:space="preserve"> }}</w:t>
+            <w:r>
+              <w:rPr>
+                <w:rFonts w:eastAsia="SimSun"/>
+              </w:rPr>
+              <w:lastRenderedPageBreak/>
+              <w:t>}}</w:t>
             </w:r>
           </w:p>
         </w:tc>
@@ -4776,6 +4407,7 @@
               <w:rPr>
                 <w:rFonts w:eastAsia="SimSun"/>
               </w:rPr>
+              <w:lastRenderedPageBreak/>
               <w:t xml:space="preserve">This power of attorney </w:t>
             </w:r>
             <w:r>
@@ -4870,14 +4502,7 @@
               <w:rPr>
                 <w:rFonts w:eastAsia="SimSun"/>
               </w:rPr>
-              <w:t>: My attorney(s)-in-fact MAY NOT make gifts to the attorney(s)-in-fact, or anyone the attorney-in-</w:t>
-            </w:r>
-            <w:r>
-              <w:rPr>
-                <w:rFonts w:eastAsia="SimSun"/>
-              </w:rPr>
-              <w:lastRenderedPageBreak/>
-              <w:t>fact is legally obligated to support, UNLESS I have made a check or an “x” on the line in front of the second statement below and I have written in the name(s) of the attorney(s)-in-fact.  The second option allows you to limit the gifting power to only the attorney(s)-in-fact you name in the statement.  Minnesota Statutes, section 523.24, subdivision 8, clause (2), limits the annual gift(s) made to my attorney(s)-in-fact, or to anyone the attorney(s)-in-fact are legally obligated to support, to an amount, in the aggregate, that does not exceed the federal annual gift tax exclusion amount in the year of the gift.</w:t>
+              <w:t>: My attorney(s)-in-fact MAY NOT make gifts to the attorney(s)-in-fact, or anyone the attorney-in-fact is legally obligated to support, UNLESS I have made a check or an “x” on the line in front of the second statement below and I have written in the name(s) of the attorney(s)-in-fact.  The second option allows you to limit the gifting power to only the attorney(s)-in-fact you name in the statement.  Minnesota Statutes, section 523.24, subdivision 8, clause (2), limits the annual gift(s) made to my attorney(s)-in-fact, or to anyone the attorney(s)-in-fact are legally obligated to support, to an amount, in the aggregate, that does not exceed the federal annual gift tax exclusion amount in the year of the gift.</w:t>
             </w:r>
           </w:p>
         </w:tc>
@@ -4955,21 +4580,7 @@
               <w:rPr>
                 <w:rFonts w:eastAsia="SimSun"/>
               </w:rPr>
-              <w:t xml:space="preserve"> </w:t>
-            </w:r>
-            <w:proofErr w:type="spellStart"/>
-            <w:r>
-              <w:rPr>
-                <w:rFonts w:eastAsia="SimSun"/>
-              </w:rPr>
-              <w:t>output_checkbox</w:t>
-            </w:r>
-            <w:proofErr w:type="spellEnd"/>
-            <w:r>
-              <w:rPr>
-                <w:rFonts w:eastAsia="SimSun"/>
-              </w:rPr>
-              <w:t xml:space="preserve"> </w:t>
+              <w:t xml:space="preserve"> output_checkbox </w:t>
             </w:r>
             <w:r>
               <w:rPr>
@@ -4981,16 +4592,8 @@
               <w:rPr>
                 <w:rFonts w:eastAsia="SimSun"/>
               </w:rPr>
-              <w:t xml:space="preserve">not </w:t>
-            </w:r>
-            <w:proofErr w:type="spellStart"/>
-            <w:r>
-              <w:rPr>
-                <w:rFonts w:eastAsia="SimSun"/>
-              </w:rPr>
-              <w:t>authority_gift_to_self</w:t>
-            </w:r>
-            <w:proofErr w:type="spellEnd"/>
+              <w:t>not authority_gift_to_self</w:t>
+            </w:r>
             <w:r>
               <w:rPr>
                 <w:rFonts w:eastAsia="SimSun"/>
@@ -5168,21 +4771,7 @@
               <w:rPr>
                 <w:rFonts w:eastAsia="SimSun"/>
               </w:rPr>
-              <w:t xml:space="preserve"> </w:t>
-            </w:r>
-            <w:proofErr w:type="spellStart"/>
-            <w:r>
-              <w:rPr>
-                <w:rFonts w:eastAsia="SimSun"/>
-              </w:rPr>
-              <w:t>output_checkbox</w:t>
-            </w:r>
-            <w:proofErr w:type="spellEnd"/>
-            <w:r>
-              <w:rPr>
-                <w:rFonts w:eastAsia="SimSun"/>
-              </w:rPr>
-              <w:t xml:space="preserve"> </w:t>
+              <w:t xml:space="preserve"> output_checkbox </w:t>
             </w:r>
             <w:r>
               <w:rPr>
@@ -5190,14 +4779,12 @@
               </w:rPr>
               <w:t>(</w:t>
             </w:r>
-            <w:proofErr w:type="spellStart"/>
             <w:r>
               <w:rPr>
                 <w:rFonts w:eastAsia="SimSun"/>
               </w:rPr>
               <w:t>authority_gift_to_self</w:t>
             </w:r>
-            <w:proofErr w:type="spellEnd"/>
             <w:r>
               <w:rPr>
                 <w:rFonts w:eastAsia="SimSun"/>
@@ -5234,21 +4821,7 @@
               <w:rPr>
                 <w:rFonts w:eastAsia="SimSun"/>
               </w:rPr>
-              <w:t xml:space="preserve">{% if </w:t>
-            </w:r>
-            <w:proofErr w:type="spellStart"/>
-            <w:r>
-              <w:rPr>
-                <w:rFonts w:eastAsia="SimSun"/>
-              </w:rPr>
-              <w:t>authority_gift_to_self</w:t>
-            </w:r>
-            <w:proofErr w:type="spellEnd"/>
-            <w:r>
-              <w:rPr>
-                <w:rFonts w:eastAsia="SimSun"/>
-              </w:rPr>
-              <w:t xml:space="preserve"> %} </w:t>
+              <w:t xml:space="preserve">{% if authority_gift_to_self %} </w:t>
             </w:r>
             <w:r>
               <w:rPr>
@@ -5256,19 +4829,11 @@
               </w:rPr>
               <w:t xml:space="preserve">I authorize </w:t>
             </w:r>
-            <w:proofErr w:type="gramStart"/>
-            <w:r>
-              <w:rPr>
-                <w:rFonts w:eastAsia="SimSun"/>
-              </w:rPr>
-              <w:t>{{ attorneys</w:t>
-            </w:r>
-            <w:proofErr w:type="gramEnd"/>
-            <w:r>
-              <w:rPr>
-                <w:rFonts w:eastAsia="SimSun"/>
-              </w:rPr>
-              <w:t xml:space="preserve"> }} </w:t>
+            <w:r>
+              <w:rPr>
+                <w:rFonts w:eastAsia="SimSun"/>
+              </w:rPr>
+              <w:t xml:space="preserve">{{ attorneys | selectattr }} </w:t>
             </w:r>
             <w:r>
               <w:rPr>
@@ -5306,7 +4871,7 @@
               <w:rPr>
                 <w:rFonts w:eastAsia="SimSun"/>
               </w:rPr>
-              <w:t xml:space="preserve">_______________ </w:t>
+              <w:t xml:space="preserve">{{ attorneys }} </w:t>
             </w:r>
             <w:r>
               <w:rPr>
@@ -5518,21 +5083,7 @@
               <w:rPr>
                 <w:rFonts w:eastAsia="SimSun"/>
               </w:rPr>
-              <w:t xml:space="preserve"> </w:t>
-            </w:r>
-            <w:proofErr w:type="spellStart"/>
-            <w:r>
-              <w:rPr>
-                <w:rFonts w:eastAsia="SimSun"/>
-              </w:rPr>
-              <w:t>output_checkbox</w:t>
-            </w:r>
-            <w:proofErr w:type="spellEnd"/>
-            <w:r>
-              <w:rPr>
-                <w:rFonts w:eastAsia="SimSun"/>
-              </w:rPr>
-              <w:t xml:space="preserve"> </w:t>
+              <w:t xml:space="preserve"> output_checkbox </w:t>
             </w:r>
             <w:r>
               <w:rPr>
@@ -5544,16 +5095,15 @@
               <w:rPr>
                 <w:rFonts w:eastAsia="SimSun"/>
               </w:rPr>
-              <w:t xml:space="preserve">not </w:t>
-            </w:r>
-            <w:proofErr w:type="spellStart"/>
-            <w:r>
-              <w:rPr>
-                <w:rFonts w:eastAsia="SimSun"/>
-              </w:rPr>
-              <w:t>attorney_must_provide_accounting</w:t>
-            </w:r>
-            <w:proofErr w:type="spellEnd"/>
+              <w:t>not attorney_must_provide_accoun</w:t>
+            </w:r>
+            <w:r>
+              <w:rPr>
+                <w:rFonts w:eastAsia="SimSun"/>
+              </w:rPr>
+              <w:lastRenderedPageBreak/>
+              <w:t>ting</w:t>
+            </w:r>
             <w:r>
               <w:rPr>
                 <w:rFonts w:eastAsia="SimSun"/>
@@ -5590,6 +5140,7 @@
               <w:rPr>
                 <w:rFonts w:eastAsia="SimSun"/>
               </w:rPr>
+              <w:lastRenderedPageBreak/>
               <w:t xml:space="preserve">My attorney-in-fact need not render an accounting unless I request it or the accounting is </w:t>
             </w:r>
           </w:p>
@@ -5718,21 +5269,7 @@
               <w:rPr>
                 <w:rFonts w:eastAsia="SimSun"/>
               </w:rPr>
-              <w:t xml:space="preserve"> </w:t>
-            </w:r>
-            <w:proofErr w:type="spellStart"/>
-            <w:r>
-              <w:rPr>
-                <w:rFonts w:eastAsia="SimSun"/>
-              </w:rPr>
-              <w:t>output_checkbox</w:t>
-            </w:r>
-            <w:proofErr w:type="spellEnd"/>
-            <w:r>
-              <w:rPr>
-                <w:rFonts w:eastAsia="SimSun"/>
-              </w:rPr>
-              <w:t xml:space="preserve"> </w:t>
+              <w:t xml:space="preserve"> output_checkbox </w:t>
             </w:r>
             <w:r>
               <w:rPr>
@@ -5740,14 +5277,12 @@
               </w:rPr>
               <w:t>(</w:t>
             </w:r>
-            <w:proofErr w:type="spellStart"/>
             <w:r>
               <w:rPr>
                 <w:rFonts w:eastAsia="SimSun"/>
               </w:rPr>
               <w:t>attorney_must_provide_accounting</w:t>
             </w:r>
-            <w:proofErr w:type="spellEnd"/>
             <w:r>
               <w:rPr>
                 <w:rFonts w:eastAsia="SimSun"/>
@@ -5785,21 +5320,25 @@
               <w:rPr>
                 <w:rFonts w:eastAsia="SimSun"/>
               </w:rPr>
-              <w:t xml:space="preserve">{% if </w:t>
-            </w:r>
-            <w:proofErr w:type="spellStart"/>
+              <w:t xml:space="preserve">{% if not </w:t>
+            </w:r>
+            <w:r>
+              <w:rPr>
+                <w:rFonts w:eastAsia="SimSun"/>
+              </w:rPr>
+              <w:t xml:space="preserve"> </w:t>
+            </w:r>
             <w:r>
               <w:rPr>
                 <w:rFonts w:eastAsia="SimSun"/>
               </w:rPr>
               <w:t>attorney_must_provide_accounting</w:t>
             </w:r>
-            <w:proofErr w:type="spellEnd"/>
-            <w:r>
-              <w:rPr>
-                <w:rFonts w:eastAsia="SimSun"/>
-              </w:rPr>
-              <w:t xml:space="preserve"> %} </w:t>
+            <w:r>
+              <w:rPr>
+                <w:rFonts w:eastAsia="SimSun"/>
+              </w:rPr>
+              <w:t xml:space="preserve"> %}</w:t>
             </w:r>
             <w:r>
               <w:rPr>
@@ -5811,16 +5350,72 @@
               <w:rPr>
                 <w:rFonts w:eastAsia="SimSun"/>
               </w:rPr>
+              <w:t>accountings to me or _____________</w:t>
+            </w:r>
+            <w:r>
+              <w:rPr>
+                <w:rFonts w:eastAsia="SimSun"/>
+              </w:rPr>
+              <w:t xml:space="preserve">, </w:t>
+            </w:r>
+            <w:r>
+              <w:rPr>
+                <w:rFonts w:eastAsia="SimSun"/>
+              </w:rPr>
+              <w:t xml:space="preserve">every ____________ months </w:t>
+            </w:r>
+            <w:r>
+              <w:rPr>
+                <w:rFonts w:eastAsia="SimSun"/>
+              </w:rPr>
+              <w:t>or during my lifetime, and a final accounting to the personal representative of my estate, if any is appointed, after my death.</w:t>
+            </w:r>
+            <w:r>
+              <w:rPr>
+                <w:rFonts w:eastAsia="SimSun"/>
+              </w:rPr>
+              <w:t>{% else %}</w:t>
+            </w:r>
+          </w:p>
+          <w:p>
+            <w:pPr>
+              <w:rPr>
+                <w:rFonts w:eastAsia="SimSun"/>
+              </w:rPr>
+            </w:pPr>
+            <w:r>
+              <w:rPr>
+                <w:rFonts w:eastAsia="SimSun"/>
+              </w:rPr>
+              <w:t xml:space="preserve">My attorney-in-fact must render </w:t>
+            </w:r>
+            <w:r>
+              <w:rPr>
+                <w:rFonts w:eastAsia="SimSun"/>
+              </w:rPr>
               <w:t xml:space="preserve">accountings to me or </w:t>
             </w:r>
-            <w:proofErr w:type="gramStart"/>
-            <w:r>
-              <w:rPr>
-                <w:rFonts w:eastAsia="SimSun"/>
-              </w:rPr>
-              <w:t>{{ attorneys</w:t>
-            </w:r>
-            <w:proofErr w:type="gramEnd"/>
+            <w:r>
+              <w:rPr>
+                <w:rFonts w:eastAsia="SimSun"/>
+              </w:rPr>
+              <w:t xml:space="preserve">{{ </w:t>
+            </w:r>
+            <w:r>
+              <w:t xml:space="preserve"> </w:t>
+            </w:r>
+            <w:r>
+              <w:rPr>
+                <w:rFonts w:eastAsia="SimSun"/>
+              </w:rPr>
+              <w:t>accounting_goes_to</w:t>
+            </w:r>
+            <w:r>
+              <w:rPr>
+                <w:rFonts w:eastAsia="SimSun"/>
+              </w:rPr>
+              <w:t>.splitlines() | comma_and_list</w:t>
+            </w:r>
             <w:r>
               <w:rPr>
                 <w:rFonts w:eastAsia="SimSun"/>
@@ -5831,104 +5426,56 @@
               <w:rPr>
                 <w:rFonts w:eastAsia="SimSun"/>
               </w:rPr>
-              <w:t>,</w:t>
-            </w:r>
-            <w:r>
-              <w:rPr>
-                <w:rFonts w:eastAsia="SimSun"/>
-                <w:color w:val="FF0000"/>
-              </w:rPr>
+              <w:t xml:space="preserve">, </w:t>
+            </w:r>
+            <w:r>
+              <w:rPr>
+                <w:rFonts w:eastAsia="SimSun"/>
+              </w:rPr>
+              <w:t xml:space="preserve">{{ </w:t>
+            </w:r>
+            <w:r>
               <w:t xml:space="preserve"> </w:t>
             </w:r>
             <w:r>
               <w:rPr>
                 <w:rFonts w:eastAsia="SimSun"/>
               </w:rPr>
+              <w:t>accounting_update_schedule</w:t>
+            </w:r>
+            <w:r>
+              <w:rPr>
+                <w:rFonts w:eastAsia="SimSun"/>
+              </w:rPr>
+              <w:t>.splitlines() | comma_and_list</w:t>
+            </w:r>
+            <w:r>
+              <w:rPr>
+                <w:rFonts w:eastAsia="SimSun"/>
+              </w:rPr>
+              <w:t xml:space="preserve"> }} </w:t>
+            </w:r>
+            <w:r>
+              <w:rPr>
+                <w:rFonts w:eastAsia="SimSun"/>
+              </w:rPr>
               <w:t>or during my lifetime, and a final accounting to the personal representative of my estate, if any is appointed, after my death.</w:t>
             </w:r>
-          </w:p>
-          <w:p>
-            <w:pPr>
-              <w:rPr>
-                <w:rFonts w:eastAsia="SimSun"/>
-              </w:rPr>
-            </w:pPr>
-            <w:r>
-              <w:rPr>
-                <w:rFonts w:eastAsia="SimSun"/>
-              </w:rPr>
-              <w:t>{% else %}</w:t>
-            </w:r>
-          </w:p>
-          <w:p>
-            <w:pPr>
-              <w:rPr>
-                <w:rFonts w:eastAsia="SimSun"/>
-              </w:rPr>
-            </w:pPr>
-            <w:r>
-              <w:rPr>
-                <w:rFonts w:eastAsia="SimSun"/>
-              </w:rPr>
-              <w:t xml:space="preserve">My attorney-in-fact must render </w:t>
-            </w:r>
-            <w:r>
-              <w:rPr>
-                <w:rFonts w:eastAsia="SimSun"/>
-              </w:rPr>
-              <w:t>accountings to me or</w:t>
-            </w:r>
-            <w:r>
-              <w:rPr>
-                <w:rFonts w:eastAsia="SimSun"/>
-              </w:rPr>
-              <w:t xml:space="preserve"> </w:t>
-            </w:r>
-            <w:r>
-              <w:rPr>
-                <w:rFonts w:eastAsia="SimSun"/>
-              </w:rPr>
-              <w:t>___________,</w:t>
-            </w:r>
-            <w:r>
-              <w:rPr>
-                <w:rFonts w:eastAsia="SimSun"/>
-                <w:color w:val="FF0000"/>
-              </w:rPr>
-              <w:t xml:space="preserve"> </w:t>
-            </w:r>
-            <w:r>
-              <w:rPr>
-                <w:rFonts w:eastAsia="SimSun"/>
-              </w:rPr>
-              <w:t>or during my lifetime, and a final accounting to the personal representative of my estate, if any is appointed, after my death.</w:t>
-            </w:r>
-            <w:r>
-              <w:rPr>
-                <w:rFonts w:eastAsia="SimSun"/>
-              </w:rPr>
-              <w:t xml:space="preserve"> </w:t>
-            </w:r>
+            <w:bookmarkStart w:id="0" w:name="_GoBack"/>
+            <w:bookmarkEnd w:id="0"/>
+          </w:p>
+          <w:p>
+            <w:pPr>
+              <w:rPr>
+                <w:rFonts w:eastAsia="SimSun"/>
+              </w:rPr>
+            </w:pPr>
             <w:r>
               <w:rPr>
                 <w:rFonts w:eastAsia="SimSun"/>
               </w:rPr>
               <w:t>{% endif %}</w:t>
             </w:r>
-          </w:p>
-          <w:p>
-            <w:pPr>
-              <w:rPr>
-                <w:rFonts w:eastAsia="SimSun"/>
-              </w:rPr>
-            </w:pPr>
-          </w:p>
-          <w:p>
-            <w:pPr>
-              <w:rPr>
-                <w:rFonts w:eastAsia="SimSun"/>
-              </w:rPr>
-            </w:pPr>
           </w:p>
         </w:tc>
       </w:tr>
@@ -7609,21 +7156,7 @@
               <w:rPr>
                 <w:rFonts w:eastAsia="SimSun"/>
               </w:rPr>
-              <w:t xml:space="preserve">{%tr if </w:t>
-            </w:r>
-            <w:proofErr w:type="spellStart"/>
-            <w:r>
-              <w:rPr>
-                <w:rFonts w:eastAsia="SimSun"/>
-              </w:rPr>
-              <w:t>person_answering</w:t>
-            </w:r>
-            <w:proofErr w:type="spellEnd"/>
-            <w:r>
-              <w:rPr>
-                <w:rFonts w:eastAsia="SimSun"/>
-              </w:rPr>
-              <w:t xml:space="preserve"> == "drafter" %}</w:t>
+              <w:t>{%tr if person_answering == "drafter" %}</w:t>
             </w:r>
           </w:p>
         </w:tc>
@@ -7721,21 +7254,7 @@
               <w:rPr>
                 <w:rFonts w:eastAsia="SimSun"/>
               </w:rPr>
-              <w:t xml:space="preserve">{{ </w:t>
-            </w:r>
-            <w:proofErr w:type="spellStart"/>
-            <w:r>
-              <w:rPr>
-                <w:rFonts w:eastAsia="SimSun"/>
-              </w:rPr>
-              <w:t>drafter.address.line_one</w:t>
-            </w:r>
-            <w:proofErr w:type="spellEnd"/>
-            <w:r>
-              <w:rPr>
-                <w:rFonts w:eastAsia="SimSun"/>
-              </w:rPr>
-              <w:t>() }}</w:t>
+              <w:t>{{ drafter.address.line_one() }}</w:t>
             </w:r>
           </w:p>
         </w:tc>
@@ -7785,21 +7304,7 @@
                 <w:rFonts w:eastAsia="SimSun"/>
               </w:rPr>
               <w:lastRenderedPageBreak/>
-              <w:t xml:space="preserve">{{ </w:t>
-            </w:r>
-            <w:proofErr w:type="spellStart"/>
-            <w:r>
-              <w:rPr>
-                <w:rFonts w:eastAsia="SimSun"/>
-              </w:rPr>
-              <w:t>drafter.address.line_two</w:t>
-            </w:r>
-            <w:proofErr w:type="spellEnd"/>
-            <w:r>
-              <w:rPr>
-                <w:rFonts w:eastAsia="SimSun"/>
-              </w:rPr>
-              <w:t>() }}</w:t>
+              <w:t>{{ drafter.address.line_two() }}</w:t>
             </w:r>
           </w:p>
         </w:tc>
@@ -10548,7 +10053,7 @@
 </file>
 
 <file path=word/endnotes.xml><?xml version="1.0" encoding="utf-8"?>
-<w:endnotes xmlns:wpc="http://schemas.microsoft.com/office/word/2010/wordprocessingCanvas" xmlns:cx="http://schemas.microsoft.com/office/drawing/2014/chartex" xmlns:cx1="http://schemas.microsoft.com/office/drawing/2015/9/8/chartex" xmlns:cx2="http://schemas.microsoft.com/office/drawing/2015/10/21/chartex" xmlns:cx3="http://schemas.microsoft.com/office/drawing/2016/5/9/chartex" xmlns:cx4="http://schemas.microsoft.com/office/drawing/2016/5/10/chartex" xmlns:cx5="http://schemas.microsoft.com/office/drawing/2016/5/11/chartex" xmlns:cx6="http://schemas.microsoft.com/office/drawing/2016/5/12/chartex" xmlns:cx7="http://schemas.microsoft.com/office/drawing/2016/5/13/chartex" xmlns:cx8="http://schemas.microsoft.com/office/drawing/2016/5/14/chartex" xmlns:mc="http://schemas.openxmlformats.org/markup-compatibility/2006" xmlns:aink="http://schemas.microsoft.com/office/drawing/2016/ink" xmlns:am3d="http://schemas.microsoft.com/office/drawing/2017/model3d" xmlns:o="urn:schemas-microsoft-com:office:office" xmlns:oel="http://schemas.microsoft.com/office/2019/extlst" xmlns:r="http://schemas.openxmlformats.org/officeDocument/2006/relationships" xmlns:m="http://schemas.openxmlformats.org/officeDocument/2006/math" xmlns:v="urn:schemas-microsoft-com:vml" xmlns:wp14="http://schemas.microsoft.com/office/word/2010/wordprocessingDrawing" xmlns:wp="http://schemas.openxmlformats.org/drawingml/2006/wordprocessingDrawing" xmlns:w10="urn:schemas-microsoft-com:office:word" xmlns:w="http://schemas.openxmlformats.org/wordprocessingml/2006/main" xmlns:w14="http://schemas.microsoft.com/office/word/2010/wordml" xmlns:w15="http://schemas.microsoft.com/office/word/2012/wordml" xmlns:w16cex="http://schemas.microsoft.com/office/word/2018/wordml/cex" xmlns:w16cid="http://schemas.microsoft.com/office/word/2016/wordml/cid" xmlns:w16="http://schemas.microsoft.com/office/word/2018/wordml" xmlns:w16sdtdh="http://schemas.microsoft.com/office/word/2020/wordml/sdtdatahash" xmlns:w16se="http://schemas.microsoft.com/office/word/2015/wordml/symex" xmlns:wpg="http://schemas.microsoft.com/office/word/2010/wordprocessingGroup" xmlns:wpi="http://schemas.microsoft.com/office/word/2010/wordprocessingInk" xmlns:wne="http://schemas.microsoft.com/office/word/2006/wordml" xmlns:wps="http://schemas.microsoft.com/office/word/2010/wordprocessingShape" mc:Ignorable="w14 w15 w16se w16cid w16 w16cex w16sdtdh wp14">
+<w:endnotes xmlns:wpc="http://schemas.microsoft.com/office/word/2010/wordprocessingCanvas" xmlns:cx="http://schemas.microsoft.com/office/drawing/2014/chartex" xmlns:cx1="http://schemas.microsoft.com/office/drawing/2015/9/8/chartex" xmlns:cx2="http://schemas.microsoft.com/office/drawing/2015/10/21/chartex" xmlns:cx3="http://schemas.microsoft.com/office/drawing/2016/5/9/chartex" xmlns:cx4="http://schemas.microsoft.com/office/drawing/2016/5/10/chartex" xmlns:cx5="http://schemas.microsoft.com/office/drawing/2016/5/11/chartex" xmlns:cx6="http://schemas.microsoft.com/office/drawing/2016/5/12/chartex" xmlns:cx7="http://schemas.microsoft.com/office/drawing/2016/5/13/chartex" xmlns:cx8="http://schemas.microsoft.com/office/drawing/2016/5/14/chartex" xmlns:mc="http://schemas.openxmlformats.org/markup-compatibility/2006" xmlns:aink="http://schemas.microsoft.com/office/drawing/2016/ink" xmlns:am3d="http://schemas.microsoft.com/office/drawing/2017/model3d" xmlns:o="urn:schemas-microsoft-com:office:office" xmlns:r="http://schemas.openxmlformats.org/officeDocument/2006/relationships" xmlns:m="http://schemas.openxmlformats.org/officeDocument/2006/math" xmlns:v="urn:schemas-microsoft-com:vml" xmlns:wp14="http://schemas.microsoft.com/office/word/2010/wordprocessingDrawing" xmlns:wp="http://schemas.openxmlformats.org/drawingml/2006/wordprocessingDrawing" xmlns:w10="urn:schemas-microsoft-com:office:word" xmlns:w="http://schemas.openxmlformats.org/wordprocessingml/2006/main" xmlns:w14="http://schemas.microsoft.com/office/word/2010/wordml" xmlns:w15="http://schemas.microsoft.com/office/word/2012/wordml" xmlns:w16cid="http://schemas.microsoft.com/office/word/2016/wordml/cid" xmlns:w16se="http://schemas.microsoft.com/office/word/2015/wordml/symex" xmlns:wpg="http://schemas.microsoft.com/office/word/2010/wordprocessingGroup" xmlns:wpi="http://schemas.microsoft.com/office/word/2010/wordprocessingInk" xmlns:wne="http://schemas.microsoft.com/office/word/2006/wordml" xmlns:wps="http://schemas.microsoft.com/office/word/2010/wordprocessingShape" mc:Ignorable="w14 w15 w16se w16cid wp14">
   <w:endnote w:type="separator" w:id="-1">
     <w:p>
       <w:r>
@@ -10567,7 +10072,7 @@
 </file>
 
 <file path=word/footnotes.xml><?xml version="1.0" encoding="utf-8"?>
-<w:footnotes xmlns:wpc="http://schemas.microsoft.com/office/word/2010/wordprocessingCanvas" xmlns:cx="http://schemas.microsoft.com/office/drawing/2014/chartex" xmlns:cx1="http://schemas.microsoft.com/office/drawing/2015/9/8/chartex" xmlns:cx2="http://schemas.microsoft.com/office/drawing/2015/10/21/chartex" xmlns:cx3="http://schemas.microsoft.com/office/drawing/2016/5/9/chartex" xmlns:cx4="http://schemas.microsoft.com/office/drawing/2016/5/10/chartex" xmlns:cx5="http://schemas.microsoft.com/office/drawing/2016/5/11/chartex" xmlns:cx6="http://schemas.microsoft.com/office/drawing/2016/5/12/chartex" xmlns:cx7="http://schemas.microsoft.com/office/drawing/2016/5/13/chartex" xmlns:cx8="http://schemas.microsoft.com/office/drawing/2016/5/14/chartex" xmlns:mc="http://schemas.openxmlformats.org/markup-compatibility/2006" xmlns:aink="http://schemas.microsoft.com/office/drawing/2016/ink" xmlns:am3d="http://schemas.microsoft.com/office/drawing/2017/model3d" xmlns:o="urn:schemas-microsoft-com:office:office" xmlns:oel="http://schemas.microsoft.com/office/2019/extlst" xmlns:r="http://schemas.openxmlformats.org/officeDocument/2006/relationships" xmlns:m="http://schemas.openxmlformats.org/officeDocument/2006/math" xmlns:v="urn:schemas-microsoft-com:vml" xmlns:wp14="http://schemas.microsoft.com/office/word/2010/wordprocessingDrawing" xmlns:wp="http://schemas.openxmlformats.org/drawingml/2006/wordprocessingDrawing" xmlns:w10="urn:schemas-microsoft-com:office:word" xmlns:w="http://schemas.openxmlformats.org/wordprocessingml/2006/main" xmlns:w14="http://schemas.microsoft.com/office/word/2010/wordml" xmlns:w15="http://schemas.microsoft.com/office/word/2012/wordml" xmlns:w16cex="http://schemas.microsoft.com/office/word/2018/wordml/cex" xmlns:w16cid="http://schemas.microsoft.com/office/word/2016/wordml/cid" xmlns:w16="http://schemas.microsoft.com/office/word/2018/wordml" xmlns:w16sdtdh="http://schemas.microsoft.com/office/word/2020/wordml/sdtdatahash" xmlns:w16se="http://schemas.microsoft.com/office/word/2015/wordml/symex" xmlns:wpg="http://schemas.microsoft.com/office/word/2010/wordprocessingGroup" xmlns:wpi="http://schemas.microsoft.com/office/word/2010/wordprocessingInk" xmlns:wne="http://schemas.microsoft.com/office/word/2006/wordml" xmlns:wps="http://schemas.microsoft.com/office/word/2010/wordprocessingShape" mc:Ignorable="w14 w15 w16se w16cid w16 w16cex w16sdtdh wp14">
+<w:footnotes xmlns:wpc="http://schemas.microsoft.com/office/word/2010/wordprocessingCanvas" xmlns:cx="http://schemas.microsoft.com/office/drawing/2014/chartex" xmlns:cx1="http://schemas.microsoft.com/office/drawing/2015/9/8/chartex" xmlns:cx2="http://schemas.microsoft.com/office/drawing/2015/10/21/chartex" xmlns:cx3="http://schemas.microsoft.com/office/drawing/2016/5/9/chartex" xmlns:cx4="http://schemas.microsoft.com/office/drawing/2016/5/10/chartex" xmlns:cx5="http://schemas.microsoft.com/office/drawing/2016/5/11/chartex" xmlns:cx6="http://schemas.microsoft.com/office/drawing/2016/5/12/chartex" xmlns:cx7="http://schemas.microsoft.com/office/drawing/2016/5/13/chartex" xmlns:cx8="http://schemas.microsoft.com/office/drawing/2016/5/14/chartex" xmlns:mc="http://schemas.openxmlformats.org/markup-compatibility/2006" xmlns:aink="http://schemas.microsoft.com/office/drawing/2016/ink" xmlns:am3d="http://schemas.microsoft.com/office/drawing/2017/model3d" xmlns:o="urn:schemas-microsoft-com:office:office" xmlns:r="http://schemas.openxmlformats.org/officeDocument/2006/relationships" xmlns:m="http://schemas.openxmlformats.org/officeDocument/2006/math" xmlns:v="urn:schemas-microsoft-com:vml" xmlns:wp14="http://schemas.microsoft.com/office/word/2010/wordprocessingDrawing" xmlns:wp="http://schemas.openxmlformats.org/drawingml/2006/wordprocessingDrawing" xmlns:w10="urn:schemas-microsoft-com:office:word" xmlns:w="http://schemas.openxmlformats.org/wordprocessingml/2006/main" xmlns:w14="http://schemas.microsoft.com/office/word/2010/wordml" xmlns:w15="http://schemas.microsoft.com/office/word/2012/wordml" xmlns:w16cid="http://schemas.microsoft.com/office/word/2016/wordml/cid" xmlns:w16se="http://schemas.microsoft.com/office/word/2015/wordml/symex" xmlns:wpg="http://schemas.microsoft.com/office/word/2010/wordprocessingGroup" xmlns:wpi="http://schemas.microsoft.com/office/word/2010/wordprocessingInk" xmlns:wne="http://schemas.microsoft.com/office/word/2006/wordml" xmlns:wps="http://schemas.microsoft.com/office/word/2010/wordprocessingShape" mc:Ignorable="w14 w15 w16se w16cid wp14">
   <w:footnote w:type="separator" w:id="-1">
     <w:p>
       <w:r>
@@ -10586,7 +10091,7 @@
 </file>
 
 <file path=word/numbering.xml><?xml version="1.0" encoding="utf-8"?>
-<w:numbering xmlns:wpc="http://schemas.microsoft.com/office/word/2010/wordprocessingCanvas" xmlns:cx="http://schemas.microsoft.com/office/drawing/2014/chartex" xmlns:cx1="http://schemas.microsoft.com/office/drawing/2015/9/8/chartex" xmlns:cx2="http://schemas.microsoft.com/office/drawing/2015/10/21/chartex" xmlns:cx3="http://schemas.microsoft.com/office/drawing/2016/5/9/chartex" xmlns:cx4="http://schemas.microsoft.com/office/drawing/2016/5/10/chartex" xmlns:cx5="http://schemas.microsoft.com/office/drawing/2016/5/11/chartex" xmlns:cx6="http://schemas.microsoft.com/office/drawing/2016/5/12/chartex" xmlns:cx7="http://schemas.microsoft.com/office/drawing/2016/5/13/chartex" xmlns:cx8="http://schemas.microsoft.com/office/drawing/2016/5/14/chartex" xmlns:mc="http://schemas.openxmlformats.org/markup-compatibility/2006" xmlns:aink="http://schemas.microsoft.com/office/drawing/2016/ink" xmlns:am3d="http://schemas.microsoft.com/office/drawing/2017/model3d" xmlns:o="urn:schemas-microsoft-com:office:office" xmlns:oel="http://schemas.microsoft.com/office/2019/extlst" xmlns:r="http://schemas.openxmlformats.org/officeDocument/2006/relationships" xmlns:m="http://schemas.openxmlformats.org/officeDocument/2006/math" xmlns:v="urn:schemas-microsoft-com:vml" xmlns:wp14="http://schemas.microsoft.com/office/word/2010/wordprocessingDrawing" xmlns:wp="http://schemas.openxmlformats.org/drawingml/2006/wordprocessingDrawing" xmlns:w10="urn:schemas-microsoft-com:office:word" xmlns:w="http://schemas.openxmlformats.org/wordprocessingml/2006/main" xmlns:w14="http://schemas.microsoft.com/office/word/2010/wordml" xmlns:w15="http://schemas.microsoft.com/office/word/2012/wordml" xmlns:w16cex="http://schemas.microsoft.com/office/word/2018/wordml/cex" xmlns:w16cid="http://schemas.microsoft.com/office/word/2016/wordml/cid" xmlns:w16="http://schemas.microsoft.com/office/word/2018/wordml" xmlns:w16sdtdh="http://schemas.microsoft.com/office/word/2020/wordml/sdtdatahash" xmlns:w16se="http://schemas.microsoft.com/office/word/2015/wordml/symex" xmlns:wpg="http://schemas.microsoft.com/office/word/2010/wordprocessingGroup" xmlns:wpi="http://schemas.microsoft.com/office/word/2010/wordprocessingInk" xmlns:wne="http://schemas.microsoft.com/office/word/2006/wordml" xmlns:wps="http://schemas.microsoft.com/office/word/2010/wordprocessingShape" mc:Ignorable="w14 w15 w16se w16cid w16 w16cex w16sdtdh wp14">
+<w:numbering xmlns:wpc="http://schemas.microsoft.com/office/word/2010/wordprocessingCanvas" xmlns:cx="http://schemas.microsoft.com/office/drawing/2014/chartex" xmlns:cx1="http://schemas.microsoft.com/office/drawing/2015/9/8/chartex" xmlns:cx2="http://schemas.microsoft.com/office/drawing/2015/10/21/chartex" xmlns:cx3="http://schemas.microsoft.com/office/drawing/2016/5/9/chartex" xmlns:cx4="http://schemas.microsoft.com/office/drawing/2016/5/10/chartex" xmlns:cx5="http://schemas.microsoft.com/office/drawing/2016/5/11/chartex" xmlns:cx6="http://schemas.microsoft.com/office/drawing/2016/5/12/chartex" xmlns:cx7="http://schemas.microsoft.com/office/drawing/2016/5/13/chartex" xmlns:cx8="http://schemas.microsoft.com/office/drawing/2016/5/14/chartex" xmlns:mc="http://schemas.openxmlformats.org/markup-compatibility/2006" xmlns:aink="http://schemas.microsoft.com/office/drawing/2016/ink" xmlns:am3d="http://schemas.microsoft.com/office/drawing/2017/model3d" xmlns:o="urn:schemas-microsoft-com:office:office" xmlns:r="http://schemas.openxmlformats.org/officeDocument/2006/relationships" xmlns:m="http://schemas.openxmlformats.org/officeDocument/2006/math" xmlns:v="urn:schemas-microsoft-com:vml" xmlns:wp14="http://schemas.microsoft.com/office/word/2010/wordprocessingDrawing" xmlns:wp="http://schemas.openxmlformats.org/drawingml/2006/wordprocessingDrawing" xmlns:w10="urn:schemas-microsoft-com:office:word" xmlns:w="http://schemas.openxmlformats.org/wordprocessingml/2006/main" xmlns:w14="http://schemas.microsoft.com/office/word/2010/wordml" xmlns:w15="http://schemas.microsoft.com/office/word/2012/wordml" xmlns:w16cid="http://schemas.microsoft.com/office/word/2016/wordml/cid" xmlns:w16se="http://schemas.microsoft.com/office/word/2015/wordml/symex" xmlns:wpg="http://schemas.microsoft.com/office/word/2010/wordprocessingGroup" xmlns:wpi="http://schemas.microsoft.com/office/word/2010/wordprocessingInk" xmlns:wne="http://schemas.microsoft.com/office/word/2006/wordml" xmlns:wps="http://schemas.microsoft.com/office/word/2010/wordprocessingShape" mc:Ignorable="w14 w15 w16se w16cid wp14">
   <w:abstractNum w:abstractNumId="0" w15:restartNumberingAfterBreak="0">
     <w:nsid w:val="0D675EF0"/>
     <w:multiLevelType w:val="hybridMultilevel"/>
@@ -12554,56 +12059,56 @@
       </w:rPr>
     </w:lvl>
   </w:abstractNum>
-  <w:num w:numId="1" w16cid:durableId="674575162">
+  <w:num w:numId="1">
     <w:abstractNumId w:val="14"/>
   </w:num>
-  <w:num w:numId="2" w16cid:durableId="1366717670">
+  <w:num w:numId="2">
     <w:abstractNumId w:val="3"/>
   </w:num>
-  <w:num w:numId="3" w16cid:durableId="596449711">
+  <w:num w:numId="3">
     <w:abstractNumId w:val="0"/>
   </w:num>
-  <w:num w:numId="4" w16cid:durableId="1774668982">
+  <w:num w:numId="4">
     <w:abstractNumId w:val="6"/>
   </w:num>
-  <w:num w:numId="5" w16cid:durableId="550456391">
+  <w:num w:numId="5">
     <w:abstractNumId w:val="12"/>
   </w:num>
-  <w:num w:numId="6" w16cid:durableId="1154030927">
+  <w:num w:numId="6">
     <w:abstractNumId w:val="13"/>
   </w:num>
-  <w:num w:numId="7" w16cid:durableId="102386897">
+  <w:num w:numId="7">
     <w:abstractNumId w:val="8"/>
   </w:num>
-  <w:num w:numId="8" w16cid:durableId="213348333">
+  <w:num w:numId="8">
     <w:abstractNumId w:val="2"/>
   </w:num>
-  <w:num w:numId="9" w16cid:durableId="893078562">
+  <w:num w:numId="9">
     <w:abstractNumId w:val="1"/>
   </w:num>
-  <w:num w:numId="10" w16cid:durableId="2110201120">
+  <w:num w:numId="10">
     <w:abstractNumId w:val="9"/>
   </w:num>
-  <w:num w:numId="11" w16cid:durableId="1699160051">
+  <w:num w:numId="11">
     <w:abstractNumId w:val="5"/>
   </w:num>
-  <w:num w:numId="12" w16cid:durableId="537276689">
+  <w:num w:numId="12">
     <w:abstractNumId w:val="4"/>
   </w:num>
-  <w:num w:numId="13" w16cid:durableId="996955992">
+  <w:num w:numId="13">
     <w:abstractNumId w:val="11"/>
   </w:num>
-  <w:num w:numId="14" w16cid:durableId="2050761045">
+  <w:num w:numId="14">
     <w:abstractNumId w:val="10"/>
   </w:num>
-  <w:num w:numId="15" w16cid:durableId="838539483">
+  <w:num w:numId="15">
     <w:abstractNumId w:val="7"/>
   </w:num>
 </w:numbering>
 </file>
 
 <file path=word/styles.xml><?xml version="1.0" encoding="utf-8"?>
-<w:styles xmlns:mc="http://schemas.openxmlformats.org/markup-compatibility/2006" xmlns:r="http://schemas.openxmlformats.org/officeDocument/2006/relationships" xmlns:w="http://schemas.openxmlformats.org/wordprocessingml/2006/main" xmlns:w14="http://schemas.microsoft.com/office/word/2010/wordml" xmlns:w15="http://schemas.microsoft.com/office/word/2012/wordml" xmlns:w16cex="http://schemas.microsoft.com/office/word/2018/wordml/cex" xmlns:w16cid="http://schemas.microsoft.com/office/word/2016/wordml/cid" xmlns:w16="http://schemas.microsoft.com/office/word/2018/wordml" xmlns:w16sdtdh="http://schemas.microsoft.com/office/word/2020/wordml/sdtdatahash" xmlns:w16se="http://schemas.microsoft.com/office/word/2015/wordml/symex" mc:Ignorable="w14 w15 w16se w16cid w16 w16cex w16sdtdh">
+<w:styles xmlns:mc="http://schemas.openxmlformats.org/markup-compatibility/2006" xmlns:r="http://schemas.openxmlformats.org/officeDocument/2006/relationships" xmlns:w="http://schemas.openxmlformats.org/wordprocessingml/2006/main" xmlns:w14="http://schemas.microsoft.com/office/word/2010/wordml" xmlns:w15="http://schemas.microsoft.com/office/word/2012/wordml" xmlns:w16cid="http://schemas.microsoft.com/office/word/2016/wordml/cid" xmlns:w16se="http://schemas.microsoft.com/office/word/2015/wordml/symex" mc:Ignorable="w14 w15 w16se w16cid">
   <w:docDefaults>
     <w:rPrDefault>
       <w:rPr>
@@ -12613,7 +12118,7 @@
     </w:rPrDefault>
     <w:pPrDefault/>
   </w:docDefaults>
-  <w:latentStyles w:defLockedState="0" w:defUIPriority="0" w:defSemiHidden="0" w:defUnhideWhenUsed="0" w:defQFormat="0" w:count="376">
+  <w:latentStyles w:defLockedState="0" w:defUIPriority="0" w:defSemiHidden="0" w:defUnhideWhenUsed="0" w:defQFormat="0" w:count="375">
     <w:lsdException w:name="Normal" w:qFormat="1"/>
     <w:lsdException w:name="heading 1" w:qFormat="1"/>
     <w:lsdException w:name="heading 2" w:semiHidden="1" w:unhideWhenUsed="1" w:qFormat="1"/>
@@ -12894,7 +12399,6 @@
     <w:lsdException w:name="Smart Hyperlink" w:semiHidden="1" w:uiPriority="99" w:unhideWhenUsed="1"/>
     <w:lsdException w:name="Hashtag" w:semiHidden="1" w:uiPriority="99" w:unhideWhenUsed="1"/>
     <w:lsdException w:name="Unresolved Mention" w:semiHidden="1" w:uiPriority="99" w:unhideWhenUsed="1"/>
-    <w:lsdException w:name="Smart Link" w:semiHidden="1" w:uiPriority="99" w:unhideWhenUsed="1"/>
   </w:latentStyles>
   <w:style w:type="paragraph" w:default="1" w:styleId="Normal">
     <w:name w:val="Normal"/>
@@ -13432,306 +12936,10 @@
 <b:Sources xmlns:b="http://schemas.openxmlformats.org/officeDocument/2006/bibliography" xmlns="http://schemas.openxmlformats.org/officeDocument/2006/bibliography" SelectedStyle="\APA.XSL" StyleName="APA"/>
 </file>
 
-<file path=customXml/item2.xml><?xml version="1.0" encoding="utf-8"?>
-<ct:contentTypeSchema xmlns:ct="http://schemas.microsoft.com/office/2006/metadata/contentType" xmlns:ma="http://schemas.microsoft.com/office/2006/metadata/properties/metaAttributes" ct:_="" ma:_="" ma:contentTypeName="Document" ma:contentTypeID="0x0101004BA22EAEB12FF64CAEAE3DA80342CD7B" ma:contentTypeVersion="15" ma:contentTypeDescription="Create a new document." ma:contentTypeScope="" ma:versionID="ce5bd4d35f3b098a3f9e23d9f67c8264">
-  <xsd:schema xmlns:xsd="http://www.w3.org/2001/XMLSchema" xmlns:xs="http://www.w3.org/2001/XMLSchema" xmlns:p="http://schemas.microsoft.com/office/2006/metadata/properties" xmlns:ns3="e617183a-328b-4e29-ba57-5f5b514b113c" xmlns:ns4="2ad9b1cb-21ce-4974-8169-345bbd52cd17" targetNamespace="http://schemas.microsoft.com/office/2006/metadata/properties" ma:root="true" ma:fieldsID="64259217bf7351e48be9b546cfffbf61" ns3:_="" ns4:_="">
-    <xsd:import namespace="e617183a-328b-4e29-ba57-5f5b514b113c"/>
-    <xsd:import namespace="2ad9b1cb-21ce-4974-8169-345bbd52cd17"/>
-    <xsd:element name="properties">
-      <xsd:complexType>
-        <xsd:sequence>
-          <xsd:element name="documentManagement">
-            <xsd:complexType>
-              <xsd:all>
-                <xsd:element ref="ns3:MediaServiceMetadata" minOccurs="0"/>
-                <xsd:element ref="ns3:MediaServiceFastMetadata" minOccurs="0"/>
-                <xsd:element ref="ns3:MediaServiceAutoKeyPoints" minOccurs="0"/>
-                <xsd:element ref="ns3:MediaServiceKeyPoints" minOccurs="0"/>
-                <xsd:element ref="ns3:MediaServiceAutoTags" minOccurs="0"/>
-                <xsd:element ref="ns3:MediaServiceGenerationTime" minOccurs="0"/>
-                <xsd:element ref="ns3:MediaServiceEventHashCode" minOccurs="0"/>
-                <xsd:element ref="ns3:MediaServiceDateTaken" minOccurs="0"/>
-                <xsd:element ref="ns3:MediaServiceOCR" minOccurs="0"/>
-                <xsd:element ref="ns4:SharedWithUsers" minOccurs="0"/>
-                <xsd:element ref="ns4:SharedWithDetails" minOccurs="0"/>
-                <xsd:element ref="ns4:SharingHintHash" minOccurs="0"/>
-                <xsd:element ref="ns3:MediaLengthInSeconds" minOccurs="0"/>
-                <xsd:element ref="ns3:_activity" minOccurs="0"/>
-                <xsd:element ref="ns3:MediaServiceObjectDetectorVersions" minOccurs="0"/>
-              </xsd:all>
-            </xsd:complexType>
-          </xsd:element>
-        </xsd:sequence>
-      </xsd:complexType>
-    </xsd:element>
-  </xsd:schema>
-  <xsd:schema xmlns:xsd="http://www.w3.org/2001/XMLSchema" xmlns:xs="http://www.w3.org/2001/XMLSchema" xmlns:dms="http://schemas.microsoft.com/office/2006/documentManagement/types" xmlns:pc="http://schemas.microsoft.com/office/infopath/2007/PartnerControls" targetNamespace="e617183a-328b-4e29-ba57-5f5b514b113c" elementFormDefault="qualified">
-    <xsd:import namespace="http://schemas.microsoft.com/office/2006/documentManagement/types"/>
-    <xsd:import namespace="http://schemas.microsoft.com/office/infopath/2007/PartnerControls"/>
-    <xsd:element name="MediaServiceMetadata" ma:index="8" nillable="true" ma:displayName="MediaServiceMetadata" ma:hidden="true" ma:internalName="MediaServiceMetadata" ma:readOnly="true">
-      <xsd:simpleType>
-        <xsd:restriction base="dms:Note"/>
-      </xsd:simpleType>
-    </xsd:element>
-    <xsd:element name="MediaServiceFastMetadata" ma:index="9" nillable="true" ma:displayName="MediaServiceFastMetadata" ma:hidden="true" ma:internalName="MediaServiceFastMetadata" ma:readOnly="true">
-      <xsd:simpleType>
-        <xsd:restriction base="dms:Note"/>
-      </xsd:simpleType>
-    </xsd:element>
-    <xsd:element name="MediaServiceAutoKeyPoints" ma:index="10" nillable="true" ma:displayName="MediaServiceAutoKeyPoints" ma:hidden="true" ma:internalName="MediaServiceAutoKeyPoints" ma:readOnly="true">
-      <xsd:simpleType>
-        <xsd:restriction base="dms:Note"/>
-      </xsd:simpleType>
-    </xsd:element>
-    <xsd:element name="MediaServiceKeyPoints" ma:index="11" nillable="true" ma:displayName="KeyPoints" ma:internalName="MediaServiceKeyPoints" ma:readOnly="true">
-      <xsd:simpleType>
-        <xsd:restriction base="dms:Note">
-          <xsd:maxLength value="255"/>
-        </xsd:restriction>
-      </xsd:simpleType>
-    </xsd:element>
-    <xsd:element name="MediaServiceAutoTags" ma:index="12" nillable="true" ma:displayName="Tags" ma:internalName="MediaServiceAutoTags" ma:readOnly="true">
-      <xsd:simpleType>
-        <xsd:restriction base="dms:Text"/>
-      </xsd:simpleType>
-    </xsd:element>
-    <xsd:element name="MediaServiceGenerationTime" ma:index="13" nillable="true" ma:displayName="MediaServiceGenerationTime" ma:hidden="true" ma:internalName="MediaServiceGenerationTime" ma:readOnly="true">
-      <xsd:simpleType>
-        <xsd:restriction base="dms:Text"/>
-      </xsd:simpleType>
-    </xsd:element>
-    <xsd:element name="MediaServiceEventHashCode" ma:index="14" nillable="true" ma:displayName="MediaServiceEventHashCode" ma:hidden="true" ma:internalName="MediaServiceEventHashCode" ma:readOnly="true">
-      <xsd:simpleType>
-        <xsd:restriction base="dms:Text"/>
-      </xsd:simpleType>
-    </xsd:element>
-    <xsd:element name="MediaServiceDateTaken" ma:index="15" nillable="true" ma:displayName="MediaServiceDateTaken" ma:hidden="true" ma:internalName="MediaServiceDateTaken" ma:readOnly="true">
-      <xsd:simpleType>
-        <xsd:restriction base="dms:Text"/>
-      </xsd:simpleType>
-    </xsd:element>
-    <xsd:element name="MediaServiceOCR" ma:index="16" nillable="true" ma:displayName="Extracted Text" ma:internalName="MediaServiceOCR" ma:readOnly="true">
-      <xsd:simpleType>
-        <xsd:restriction base="dms:Note">
-          <xsd:maxLength value="255"/>
-        </xsd:restriction>
-      </xsd:simpleType>
-    </xsd:element>
-    <xsd:element name="MediaLengthInSeconds" ma:index="20" nillable="true" ma:displayName="Length (seconds)" ma:internalName="MediaLengthInSeconds" ma:readOnly="true">
-      <xsd:simpleType>
-        <xsd:restriction base="dms:Unknown"/>
-      </xsd:simpleType>
-    </xsd:element>
-    <xsd:element name="_activity" ma:index="21" nillable="true" ma:displayName="_activity" ma:hidden="true" ma:internalName="_activity">
-      <xsd:simpleType>
-        <xsd:restriction base="dms:Note"/>
-      </xsd:simpleType>
-    </xsd:element>
-    <xsd:element name="MediaServiceObjectDetectorVersions" ma:index="22" nillable="true" ma:displayName="MediaServiceObjectDetectorVersions" ma:hidden="true" ma:indexed="true" ma:internalName="MediaServiceObjectDetectorVersions" ma:readOnly="true">
-      <xsd:simpleType>
-        <xsd:restriction base="dms:Text"/>
-      </xsd:simpleType>
-    </xsd:element>
-  </xsd:schema>
-  <xsd:schema xmlns:xsd="http://www.w3.org/2001/XMLSchema" xmlns:xs="http://www.w3.org/2001/XMLSchema" xmlns:dms="http://schemas.microsoft.com/office/2006/documentManagement/types" xmlns:pc="http://schemas.microsoft.com/office/infopath/2007/PartnerControls" targetNamespace="2ad9b1cb-21ce-4974-8169-345bbd52cd17" elementFormDefault="qualified">
-    <xsd:import namespace="http://schemas.microsoft.com/office/2006/documentManagement/types"/>
-    <xsd:import namespace="http://schemas.microsoft.com/office/infopath/2007/PartnerControls"/>
-    <xsd:element name="SharedWithUsers" ma:index="17" nillable="true" ma:displayName="Shared With" ma:internalName="SharedWithUsers" ma:readOnly="true">
-      <xsd:complexType>
-        <xsd:complexContent>
-          <xsd:extension base="dms:UserMulti">
-            <xsd:sequence>
-              <xsd:element name="UserInfo" minOccurs="0" maxOccurs="unbounded">
-                <xsd:complexType>
-                  <xsd:sequence>
-                    <xsd:element name="DisplayName" type="xsd:string" minOccurs="0"/>
-                    <xsd:element name="AccountId" type="dms:UserId" minOccurs="0" nillable="true"/>
-                    <xsd:element name="AccountType" type="xsd:string" minOccurs="0"/>
-                  </xsd:sequence>
-                </xsd:complexType>
-              </xsd:element>
-            </xsd:sequence>
-          </xsd:extension>
-        </xsd:complexContent>
-      </xsd:complexType>
-    </xsd:element>
-    <xsd:element name="SharedWithDetails" ma:index="18" nillable="true" ma:displayName="Shared With Details" ma:internalName="SharedWithDetails" ma:readOnly="true">
-      <xsd:simpleType>
-        <xsd:restriction base="dms:Note">
-          <xsd:maxLength value="255"/>
-        </xsd:restriction>
-      </xsd:simpleType>
-    </xsd:element>
-    <xsd:element name="SharingHintHash" ma:index="19" nillable="true" ma:displayName="Sharing Hint Hash" ma:hidden="true" ma:internalName="SharingHintHash" ma:readOnly="true">
-      <xsd:simpleType>
-        <xsd:restriction base="dms:Text"/>
-      </xsd:simpleType>
-    </xsd:element>
-  </xsd:schema>
-  <xsd:schema xmlns="http://schemas.openxmlformats.org/package/2006/metadata/core-properties" xmlns:xsd="http://www.w3.org/2001/XMLSchema" xmlns:xsi="http://www.w3.org/2001/XMLSchema-instance" xmlns:dc="http://purl.org/dc/elements/1.1/" xmlns:dcterms="http://purl.org/dc/terms/" xmlns:odoc="http://schemas.microsoft.com/internal/obd" targetNamespace="http://schemas.openxmlformats.org/package/2006/metadata/core-properties" elementFormDefault="qualified" attributeFormDefault="unqualified" blockDefault="#all">
-    <xsd:import namespace="http://purl.org/dc/elements/1.1/" schemaLocation="http://dublincore.org/schemas/xmls/qdc/2003/04/02/dc.xsd"/>
-    <xsd:import namespace="http://purl.org/dc/terms/" schemaLocation="http://dublincore.org/schemas/xmls/qdc/2003/04/02/dcterms.xsd"/>
-    <xsd:element name="coreProperties" type="CT_coreProperties"/>
-    <xsd:complexType name="CT_coreProperties">
-      <xsd:all>
-        <xsd:element ref="dc:creator" minOccurs="0" maxOccurs="1"/>
-        <xsd:element ref="dcterms:created" minOccurs="0" maxOccurs="1"/>
-        <xsd:element ref="dc:identifier" minOccurs="0" maxOccurs="1"/>
-        <xsd:element name="contentType" minOccurs="0" maxOccurs="1" type="xsd:string" ma:index="0" ma:displayName="Content Type"/>
-        <xsd:element ref="dc:title" minOccurs="0" maxOccurs="1" ma:index="4" ma:displayName="Title"/>
-        <xsd:element ref="dc:subject" minOccurs="0" maxOccurs="1"/>
-        <xsd:element ref="dc:description" minOccurs="0" maxOccurs="1"/>
-        <xsd:element name="keywords" minOccurs="0" maxOccurs="1" type="xsd:string"/>
-        <xsd:element ref="dc:language" minOccurs="0" maxOccurs="1"/>
-        <xsd:element name="category" minOccurs="0" maxOccurs="1" type="xsd:string"/>
-        <xsd:element name="version" minOccurs="0" maxOccurs="1" type="xsd:string"/>
-        <xsd:element name="revision" minOccurs="0" maxOccurs="1" type="xsd:string">
-          <xsd:annotation>
-            <xsd:documentation>
-                        This value indicates the number of saves or revisions. The application is responsible for updating this value after each revision.
-                    </xsd:documentation>
-          </xsd:annotation>
-        </xsd:element>
-        <xsd:element name="lastModifiedBy" minOccurs="0" maxOccurs="1" type="xsd:string"/>
-        <xsd:element ref="dcterms:modified" minOccurs="0" maxOccurs="1"/>
-        <xsd:element name="contentStatus" minOccurs="0" maxOccurs="1" type="xsd:string"/>
-      </xsd:all>
-    </xsd:complexType>
-  </xsd:schema>
-  <xs:schema xmlns:pc="http://schemas.microsoft.com/office/infopath/2007/PartnerControls" xmlns:xs="http://www.w3.org/2001/XMLSchema" targetNamespace="http://schemas.microsoft.com/office/infopath/2007/PartnerControls" elementFormDefault="qualified" attributeFormDefault="unqualified">
-    <xs:element name="Person">
-      <xs:complexType>
-        <xs:sequence>
-          <xs:element ref="pc:DisplayName" minOccurs="0"/>
-          <xs:element ref="pc:AccountId" minOccurs="0"/>
-          <xs:element ref="pc:AccountType" minOccurs="0"/>
-        </xs:sequence>
-      </xs:complexType>
-    </xs:element>
-    <xs:element name="DisplayName" type="xs:string"/>
-    <xs:element name="AccountId" type="xs:string"/>
-    <xs:element name="AccountType" type="xs:string"/>
-    <xs:element name="BDCAssociatedEntity">
-      <xs:complexType>
-        <xs:sequence>
-          <xs:element ref="pc:BDCEntity" minOccurs="0" maxOccurs="unbounded"/>
-        </xs:sequence>
-        <xs:attribute ref="pc:EntityNamespace"/>
-        <xs:attribute ref="pc:EntityName"/>
-        <xs:attribute ref="pc:SystemInstanceName"/>
-        <xs:attribute ref="pc:AssociationName"/>
-      </xs:complexType>
-    </xs:element>
-    <xs:attribute name="EntityNamespace" type="xs:string"/>
-    <xs:attribute name="EntityName" type="xs:string"/>
-    <xs:attribute name="SystemInstanceName" type="xs:string"/>
-    <xs:attribute name="AssociationName" type="xs:string"/>
-    <xs:element name="BDCEntity">
-      <xs:complexType>
-        <xs:sequence>
-          <xs:element ref="pc:EntityDisplayName" minOccurs="0"/>
-          <xs:element ref="pc:EntityInstanceReference" minOccurs="0"/>
-          <xs:element ref="pc:EntityId1" minOccurs="0"/>
-          <xs:element ref="pc:EntityId2" minOccurs="0"/>
-          <xs:element ref="pc:EntityId3" minOccurs="0"/>
-          <xs:element ref="pc:EntityId4" minOccurs="0"/>
-          <xs:element ref="pc:EntityId5" minOccurs="0"/>
-        </xs:sequence>
-      </xs:complexType>
-    </xs:element>
-    <xs:element name="EntityDisplayName" type="xs:string"/>
-    <xs:element name="EntityInstanceReference" type="xs:string"/>
-    <xs:element name="EntityId1" type="xs:string"/>
-    <xs:element name="EntityId2" type="xs:string"/>
-    <xs:element name="EntityId3" type="xs:string"/>
-    <xs:element name="EntityId4" type="xs:string"/>
-    <xs:element name="EntityId5" type="xs:string"/>
-    <xs:element name="Terms">
-      <xs:complexType>
-        <xs:sequence>
-          <xs:element ref="pc:TermInfo" minOccurs="0" maxOccurs="unbounded"/>
-        </xs:sequence>
-      </xs:complexType>
-    </xs:element>
-    <xs:element name="TermInfo">
-      <xs:complexType>
-        <xs:sequence>
-          <xs:element ref="pc:TermName" minOccurs="0"/>
-          <xs:element ref="pc:TermId" minOccurs="0"/>
-        </xs:sequence>
-      </xs:complexType>
-    </xs:element>
-    <xs:element name="TermName" type="xs:string"/>
-    <xs:element name="TermId" type="xs:string"/>
-  </xs:schema>
-</ct:contentTypeSchema>
-</file>
-
-<file path=customXml/item3.xml><?xml version="1.0" encoding="utf-8"?>
-<?mso-contentType ?>
-<FormTemplates xmlns="http://schemas.microsoft.com/sharepoint/v3/contenttype/forms">
-  <Display>DocumentLibraryForm</Display>
-  <Edit>DocumentLibraryForm</Edit>
-  <New>DocumentLibraryForm</New>
-</FormTemplates>
-</file>
-
-<file path=customXml/item4.xml><?xml version="1.0" encoding="utf-8"?>
-<p:properties xmlns:p="http://schemas.microsoft.com/office/2006/metadata/properties" xmlns:xsi="http://www.w3.org/2001/XMLSchema-instance" xmlns:pc="http://schemas.microsoft.com/office/infopath/2007/PartnerControls">
-  <documentManagement>
-    <_activity xmlns="e617183a-328b-4e29-ba57-5f5b514b113c" xsi:nil="true"/>
-  </documentManagement>
-</p:properties>
-</file>
-
 <file path=customXml/itemProps1.xml><?xml version="1.0" encoding="utf-8"?>
-<ds:datastoreItem xmlns:ds="http://schemas.openxmlformats.org/officeDocument/2006/customXml" ds:itemID="{7C5F4B71-511B-4D2B-B490-84D067B2B17E}">
+<ds:datastoreItem xmlns:ds="http://schemas.openxmlformats.org/officeDocument/2006/customXml" ds:itemID="{06650A5F-F451-4958-9CD8-A38C749C79E1}">
   <ds:schemaRefs>
     <ds:schemaRef ds:uri="http://schemas.openxmlformats.org/officeDocument/2006/bibliography"/>
   </ds:schemaRefs>
 </ds:datastoreItem>
-</file>
-
-<file path=customXml/itemProps2.xml><?xml version="1.0" encoding="utf-8"?>
-<ds:datastoreItem xmlns:ds="http://schemas.openxmlformats.org/officeDocument/2006/customXml" ds:itemID="{2CAC2C5E-A246-406D-B87F-4CE3BBEEDC08}">
-  <ds:schemaRefs>
-    <ds:schemaRef ds:uri="http://schemas.microsoft.com/office/2006/metadata/contentType"/>
-    <ds:schemaRef ds:uri="http://schemas.microsoft.com/office/2006/metadata/properties/metaAttributes"/>
-    <ds:schemaRef ds:uri="http://www.w3.org/2001/XMLSchema"/>
-    <ds:schemaRef ds:uri="http://schemas.microsoft.com/office/2006/metadata/properties"/>
-    <ds:schemaRef ds:uri="e617183a-328b-4e29-ba57-5f5b514b113c"/>
-    <ds:schemaRef ds:uri="2ad9b1cb-21ce-4974-8169-345bbd52cd17"/>
-    <ds:schemaRef ds:uri="http://schemas.microsoft.com/office/2006/documentManagement/types"/>
-    <ds:schemaRef ds:uri="http://schemas.microsoft.com/office/infopath/2007/PartnerControls"/>
-    <ds:schemaRef ds:uri="http://schemas.openxmlformats.org/package/2006/metadata/core-properties"/>
-    <ds:schemaRef ds:uri="http://purl.org/dc/elements/1.1/"/>
-    <ds:schemaRef ds:uri="http://purl.org/dc/terms/"/>
-    <ds:schemaRef ds:uri="http://schemas.microsoft.com/internal/obd"/>
-  </ds:schemaRefs>
-</ds:datastoreItem>
-</file>
-
-<file path=customXml/itemProps3.xml><?xml version="1.0" encoding="utf-8"?>
-<ds:datastoreItem xmlns:ds="http://schemas.openxmlformats.org/officeDocument/2006/customXml" ds:itemID="{049FD9D1-ACB3-4E44-9EE1-BFD959247527}">
-  <ds:schemaRefs>
-    <ds:schemaRef ds:uri="http://schemas.microsoft.com/sharepoint/v3/contenttype/forms"/>
-  </ds:schemaRefs>
-</ds:datastoreItem>
-</file>
-
-<file path=customXml/itemProps4.xml><?xml version="1.0" encoding="utf-8"?>
-<ds:datastoreItem xmlns:ds="http://schemas.openxmlformats.org/officeDocument/2006/customXml" ds:itemID="{5B465AA7-7470-49CA-BB9C-44A1DED7FF60}">
-  <ds:schemaRefs>
-    <ds:schemaRef ds:uri="http://schemas.microsoft.com/office/2006/documentManagement/types"/>
-    <ds:schemaRef ds:uri="http://schemas.microsoft.com/office/2006/metadata/properties"/>
-    <ds:schemaRef ds:uri="http://schemas.openxmlformats.org/package/2006/metadata/core-properties"/>
-    <ds:schemaRef ds:uri="http://www.w3.org/XML/1998/namespace"/>
-    <ds:schemaRef ds:uri="http://purl.org/dc/dcmitype/"/>
-    <ds:schemaRef ds:uri="http://purl.org/dc/terms/"/>
-    <ds:schemaRef ds:uri="2ad9b1cb-21ce-4974-8169-345bbd52cd17"/>
-    <ds:schemaRef ds:uri="http://schemas.microsoft.com/office/infopath/2007/PartnerControls"/>
-    <ds:schemaRef ds:uri="e617183a-328b-4e29-ba57-5f5b514b113c"/>
-    <ds:schemaRef ds:uri="http://purl.org/dc/elements/1.1/"/>
-  </ds:schemaRefs>
-</ds:datastoreItem>
 </file>
</xml_diff>